<commit_message>
more functions included to new binance client
</commit_message>
<xml_diff>
--- a/Binance Client Code snippets.docx
+++ b/Binance Client Code snippets.docx
@@ -11,21 +11,20 @@
           <w:bCs/>
         </w:rPr>
       </w:pPr>
-      <w:proofErr w:type="spellStart"/>
       <w:r>
         <w:rPr>
           <w:b/>
           <w:bCs/>
         </w:rPr>
-        <w:t>Binance</w:t>
-      </w:r>
-      <w:proofErr w:type="spellEnd"/>
-      <w:r>
-        <w:rPr>
-          <w:b/>
-          <w:bCs/>
-        </w:rPr>
-        <w:t xml:space="preserve"> Client Code snippets</w:t>
+        <w:t>Binance Client Code snippets</w:t>
+      </w:r>
+    </w:p>
+    <w:p>
+      <w:pPr>
+        <w:spacing w:line="360" w:lineRule="auto"/>
+      </w:pPr>
+      <w:r>
+        <w:t>Rewritten Functions:</w:t>
       </w:r>
     </w:p>
     <w:p>
@@ -67,27 +66,15 @@
         </w:rPr>
         <w:t xml:space="preserve">class </w:t>
       </w:r>
-      <w:proofErr w:type="spellStart"/>
-      <w:r>
-        <w:rPr>
-          <w:rFonts w:ascii="Courier New" w:eastAsia="Times New Roman" w:hAnsi="Courier New" w:cs="Courier New"/>
-          <w:color w:val="A9B7C6"/>
-          <w:sz w:val="20"/>
-          <w:szCs w:val="20"/>
-          <w:lang w:eastAsia="en-GB"/>
-        </w:rPr>
-        <w:t>BinanceClient</w:t>
-      </w:r>
-      <w:proofErr w:type="spellEnd"/>
-      <w:r>
-        <w:rPr>
-          <w:rFonts w:ascii="Courier New" w:eastAsia="Times New Roman" w:hAnsi="Courier New" w:cs="Courier New"/>
-          <w:color w:val="A9B7C6"/>
-          <w:sz w:val="20"/>
-          <w:szCs w:val="20"/>
-          <w:lang w:eastAsia="en-GB"/>
-        </w:rPr>
-        <w:t>:</w:t>
+      <w:r>
+        <w:rPr>
+          <w:rFonts w:ascii="Courier New" w:eastAsia="Times New Roman" w:hAnsi="Courier New" w:cs="Courier New"/>
+          <w:color w:val="A9B7C6"/>
+          <w:sz w:val="20"/>
+          <w:szCs w:val="20"/>
+          <w:lang w:eastAsia="en-GB"/>
+        </w:rPr>
+        <w:t>BinanceClient:</w:t>
       </w:r>
       <w:r>
         <w:rPr>
@@ -118,40 +105,7 @@
           <w:szCs w:val="20"/>
           <w:lang w:eastAsia="en-GB"/>
         </w:rPr>
-        <w:t>__</w:t>
-      </w:r>
-      <w:proofErr w:type="spellStart"/>
-      <w:r>
-        <w:rPr>
-          <w:rFonts w:ascii="Courier New" w:eastAsia="Times New Roman" w:hAnsi="Courier New" w:cs="Courier New"/>
-          <w:color w:val="B200B2"/>
-          <w:sz w:val="20"/>
-          <w:szCs w:val="20"/>
-          <w:lang w:eastAsia="en-GB"/>
-        </w:rPr>
-        <w:t>init</w:t>
-      </w:r>
-      <w:proofErr w:type="spellEnd"/>
-      <w:r>
-        <w:rPr>
-          <w:rFonts w:ascii="Courier New" w:eastAsia="Times New Roman" w:hAnsi="Courier New" w:cs="Courier New"/>
-          <w:color w:val="B200B2"/>
-          <w:sz w:val="20"/>
-          <w:szCs w:val="20"/>
-          <w:lang w:eastAsia="en-GB"/>
-        </w:rPr>
-        <w:t>_</w:t>
-      </w:r>
-      <w:proofErr w:type="gramStart"/>
-      <w:r>
-        <w:rPr>
-          <w:rFonts w:ascii="Courier New" w:eastAsia="Times New Roman" w:hAnsi="Courier New" w:cs="Courier New"/>
-          <w:color w:val="B200B2"/>
-          <w:sz w:val="20"/>
-          <w:szCs w:val="20"/>
-          <w:lang w:eastAsia="en-GB"/>
-        </w:rPr>
-        <w:t>_</w:t>
+        <w:t>__init__</w:t>
       </w:r>
       <w:r>
         <w:rPr>
@@ -163,7 +117,6 @@
         </w:rPr>
         <w:t>(</w:t>
       </w:r>
-      <w:proofErr w:type="gramEnd"/>
       <w:r>
         <w:rPr>
           <w:rFonts w:ascii="Courier New" w:eastAsia="Times New Roman" w:hAnsi="Courier New" w:cs="Courier New"/>
@@ -184,27 +137,15 @@
         </w:rPr>
         <w:t xml:space="preserve">, </w:t>
       </w:r>
-      <w:proofErr w:type="spellStart"/>
-      <w:r>
-        <w:rPr>
-          <w:rFonts w:ascii="Courier New" w:eastAsia="Times New Roman" w:hAnsi="Courier New" w:cs="Courier New"/>
-          <w:color w:val="A9B7C6"/>
-          <w:sz w:val="20"/>
-          <w:szCs w:val="20"/>
-          <w:lang w:eastAsia="en-GB"/>
-        </w:rPr>
-        <w:t>api_key</w:t>
-      </w:r>
-      <w:proofErr w:type="spellEnd"/>
-      <w:r>
-        <w:rPr>
-          <w:rFonts w:ascii="Courier New" w:eastAsia="Times New Roman" w:hAnsi="Courier New" w:cs="Courier New"/>
-          <w:color w:val="A9B7C6"/>
-          <w:sz w:val="20"/>
-          <w:szCs w:val="20"/>
-          <w:lang w:eastAsia="en-GB"/>
-        </w:rPr>
-        <w:t xml:space="preserve">: </w:t>
+      <w:r>
+        <w:rPr>
+          <w:rFonts w:ascii="Courier New" w:eastAsia="Times New Roman" w:hAnsi="Courier New" w:cs="Courier New"/>
+          <w:color w:val="A9B7C6"/>
+          <w:sz w:val="20"/>
+          <w:szCs w:val="20"/>
+          <w:lang w:eastAsia="en-GB"/>
+        </w:rPr>
+        <w:t xml:space="preserve">api_key: </w:t>
       </w:r>
       <w:r>
         <w:rPr>
@@ -226,27 +167,15 @@
         </w:rPr>
         <w:t xml:space="preserve">, </w:t>
       </w:r>
-      <w:proofErr w:type="spellStart"/>
-      <w:r>
-        <w:rPr>
-          <w:rFonts w:ascii="Courier New" w:eastAsia="Times New Roman" w:hAnsi="Courier New" w:cs="Courier New"/>
-          <w:color w:val="A9B7C6"/>
-          <w:sz w:val="20"/>
-          <w:szCs w:val="20"/>
-          <w:lang w:eastAsia="en-GB"/>
-        </w:rPr>
-        <w:t>api_secret</w:t>
-      </w:r>
-      <w:proofErr w:type="spellEnd"/>
-      <w:r>
-        <w:rPr>
-          <w:rFonts w:ascii="Courier New" w:eastAsia="Times New Roman" w:hAnsi="Courier New" w:cs="Courier New"/>
-          <w:color w:val="A9B7C6"/>
-          <w:sz w:val="20"/>
-          <w:szCs w:val="20"/>
-          <w:lang w:eastAsia="en-GB"/>
-        </w:rPr>
-        <w:t xml:space="preserve">: </w:t>
+      <w:r>
+        <w:rPr>
+          <w:rFonts w:ascii="Courier New" w:eastAsia="Times New Roman" w:hAnsi="Courier New" w:cs="Courier New"/>
+          <w:color w:val="A9B7C6"/>
+          <w:sz w:val="20"/>
+          <w:szCs w:val="20"/>
+          <w:lang w:eastAsia="en-GB"/>
+        </w:rPr>
+        <w:t xml:space="preserve">api_secret: </w:t>
       </w:r>
       <w:r>
         <w:rPr>
@@ -268,27 +197,15 @@
         </w:rPr>
         <w:t xml:space="preserve">, </w:t>
       </w:r>
-      <w:proofErr w:type="spellStart"/>
-      <w:r>
-        <w:rPr>
-          <w:rFonts w:ascii="Courier New" w:eastAsia="Times New Roman" w:hAnsi="Courier New" w:cs="Courier New"/>
-          <w:color w:val="A9B7C6"/>
-          <w:sz w:val="20"/>
-          <w:szCs w:val="20"/>
-          <w:lang w:eastAsia="en-GB"/>
-        </w:rPr>
-        <w:t>testnet</w:t>
-      </w:r>
-      <w:proofErr w:type="spellEnd"/>
-      <w:r>
-        <w:rPr>
-          <w:rFonts w:ascii="Courier New" w:eastAsia="Times New Roman" w:hAnsi="Courier New" w:cs="Courier New"/>
-          <w:color w:val="A9B7C6"/>
-          <w:sz w:val="20"/>
-          <w:szCs w:val="20"/>
-          <w:lang w:eastAsia="en-GB"/>
-        </w:rPr>
-        <w:t xml:space="preserve">: </w:t>
+      <w:r>
+        <w:rPr>
+          <w:rFonts w:ascii="Courier New" w:eastAsia="Times New Roman" w:hAnsi="Courier New" w:cs="Courier New"/>
+          <w:color w:val="A9B7C6"/>
+          <w:sz w:val="20"/>
+          <w:szCs w:val="20"/>
+          <w:lang w:eastAsia="en-GB"/>
+        </w:rPr>
+        <w:t xml:space="preserve">testnet: </w:t>
       </w:r>
       <w:r>
         <w:rPr>
@@ -358,6 +275,73 @@
     </w:p>
     <w:p>
       <w:pPr>
+        <w:spacing w:line="360" w:lineRule="auto"/>
+      </w:pPr>
+    </w:p>
+    <w:p>
+      <w:pPr>
+        <w:shd w:val="clear" w:color="auto" w:fill="2B2B2B"/>
+        <w:tabs>
+          <w:tab w:val="left" w:pos="916"/>
+          <w:tab w:val="left" w:pos="1832"/>
+          <w:tab w:val="left" w:pos="2748"/>
+          <w:tab w:val="left" w:pos="3664"/>
+          <w:tab w:val="left" w:pos="4580"/>
+          <w:tab w:val="left" w:pos="5496"/>
+          <w:tab w:val="left" w:pos="6412"/>
+          <w:tab w:val="left" w:pos="7328"/>
+          <w:tab w:val="left" w:pos="8244"/>
+          <w:tab w:val="left" w:pos="9160"/>
+          <w:tab w:val="left" w:pos="10076"/>
+          <w:tab w:val="left" w:pos="10992"/>
+          <w:tab w:val="left" w:pos="11908"/>
+          <w:tab w:val="left" w:pos="12824"/>
+          <w:tab w:val="left" w:pos="13740"/>
+          <w:tab w:val="left" w:pos="14656"/>
+        </w:tabs>
+        <w:rPr>
+          <w:rFonts w:ascii="Courier New" w:eastAsia="Times New Roman" w:hAnsi="Courier New" w:cs="Courier New"/>
+          <w:color w:val="A9B7C6"/>
+          <w:sz w:val="20"/>
+          <w:szCs w:val="20"/>
+          <w:lang w:eastAsia="en-GB"/>
+        </w:rPr>
+      </w:pPr>
+      <w:r>
+        <w:rPr>
+          <w:rFonts w:ascii="Courier New" w:eastAsia="Times New Roman" w:hAnsi="Courier New" w:cs="Courier New"/>
+          <w:color w:val="808080"/>
+          <w:sz w:val="20"/>
+          <w:szCs w:val="20"/>
+          <w:lang w:eastAsia="en-GB"/>
+        </w:rPr>
+        <w:t># this function will communicate with the Binance API</w:t>
+      </w:r>
+      <w:r>
+        <w:rPr>
+          <w:rFonts w:ascii="Courier New" w:eastAsia="Times New Roman" w:hAnsi="Courier New" w:cs="Courier New"/>
+          <w:color w:val="808080"/>
+          <w:sz w:val="20"/>
+          <w:szCs w:val="20"/>
+          <w:lang w:eastAsia="en-GB"/>
+        </w:rPr>
+        <w:br/>
+        <w:t># it permits requesting, sending and deleting info when interacting with the API</w:t>
+      </w:r>
+      <w:r>
+        <w:rPr>
+          <w:rFonts w:ascii="Courier New" w:eastAsia="Times New Roman" w:hAnsi="Courier New" w:cs="Courier New"/>
+          <w:color w:val="808080"/>
+          <w:sz w:val="20"/>
+          <w:szCs w:val="20"/>
+          <w:lang w:eastAsia="en-GB"/>
+        </w:rPr>
+        <w:br/>
+        <w:t># returns the response in a JSON format, which would be a dictionary</w:t>
+      </w:r>
+    </w:p>
+    <w:p>
+      <w:pPr>
         <w:pStyle w:val="HTMLPreformatted"/>
         <w:shd w:val="clear" w:color="auto" w:fill="2B2B2B"/>
         <w:rPr>
@@ -374,30 +358,14 @@
         <w:rPr>
           <w:color w:val="FFC66D"/>
         </w:rPr>
-        <w:t>_</w:t>
-      </w:r>
-      <w:proofErr w:type="spellStart"/>
-      <w:r>
-        <w:rPr>
-          <w:color w:val="FFC66D"/>
-        </w:rPr>
-        <w:t>make_</w:t>
-      </w:r>
-      <w:proofErr w:type="gramStart"/>
-      <w:r>
-        <w:rPr>
-          <w:color w:val="FFC66D"/>
-        </w:rPr>
-        <w:t>request</w:t>
-      </w:r>
-      <w:proofErr w:type="spellEnd"/>
+        <w:t>_make_request</w:t>
+      </w:r>
       <w:r>
         <w:rPr>
           <w:color w:val="A9B7C6"/>
         </w:rPr>
         <w:t>(</w:t>
       </w:r>
-      <w:proofErr w:type="gramEnd"/>
       <w:r>
         <w:rPr>
           <w:color w:val="94558D"/>
@@ -450,21 +418,7 @@
         <w:rPr>
           <w:color w:val="A9B7C6"/>
         </w:rPr>
-        <w:t xml:space="preserve">data: </w:t>
-      </w:r>
-      <w:proofErr w:type="spellStart"/>
-      <w:r>
-        <w:rPr>
-          <w:color w:val="A9B7C6"/>
-        </w:rPr>
-        <w:t>typing.Dict</w:t>
-      </w:r>
-      <w:proofErr w:type="spellEnd"/>
-      <w:r>
-        <w:rPr>
-          <w:color w:val="A9B7C6"/>
-        </w:rPr>
-        <w:t>):</w:t>
+        <w:t>data: typing.Dict):</w:t>
       </w:r>
     </w:p>
     <w:p>
@@ -474,6 +428,68 @@
     </w:p>
     <w:p>
       <w:pPr>
+        <w:shd w:val="clear" w:color="auto" w:fill="2B2B2B"/>
+        <w:tabs>
+          <w:tab w:val="left" w:pos="916"/>
+          <w:tab w:val="left" w:pos="1832"/>
+          <w:tab w:val="left" w:pos="2748"/>
+          <w:tab w:val="left" w:pos="3664"/>
+          <w:tab w:val="left" w:pos="4580"/>
+          <w:tab w:val="left" w:pos="5496"/>
+          <w:tab w:val="left" w:pos="6412"/>
+          <w:tab w:val="left" w:pos="7328"/>
+          <w:tab w:val="left" w:pos="8244"/>
+          <w:tab w:val="left" w:pos="9160"/>
+          <w:tab w:val="left" w:pos="10076"/>
+          <w:tab w:val="left" w:pos="10992"/>
+          <w:tab w:val="left" w:pos="11908"/>
+          <w:tab w:val="left" w:pos="12824"/>
+          <w:tab w:val="left" w:pos="13740"/>
+          <w:tab w:val="left" w:pos="14656"/>
+        </w:tabs>
+        <w:rPr>
+          <w:rFonts w:ascii="Courier New" w:eastAsia="Times New Roman" w:hAnsi="Courier New" w:cs="Courier New"/>
+          <w:color w:val="A9B7C6"/>
+          <w:sz w:val="20"/>
+          <w:szCs w:val="20"/>
+          <w:lang w:eastAsia="en-GB"/>
+        </w:rPr>
+      </w:pPr>
+      <w:r>
+        <w:rPr>
+          <w:rFonts w:ascii="Courier New" w:eastAsia="Times New Roman" w:hAnsi="Courier New" w:cs="Courier New"/>
+          <w:color w:val="808080"/>
+          <w:sz w:val="20"/>
+          <w:szCs w:val="20"/>
+          <w:lang w:eastAsia="en-GB"/>
+        </w:rPr>
+        <w:t># public endpoints</w:t>
+      </w:r>
+      <w:r>
+        <w:rPr>
+          <w:rFonts w:ascii="Courier New" w:eastAsia="Times New Roman" w:hAnsi="Courier New" w:cs="Courier New"/>
+          <w:color w:val="808080"/>
+          <w:sz w:val="20"/>
+          <w:szCs w:val="20"/>
+          <w:lang w:eastAsia="en-GB"/>
+        </w:rPr>
+        <w:br/>
+        <w:t># get the possible contracts like BTC/USDT or ETH/USDT for example</w:t>
+      </w:r>
+      <w:r>
+        <w:rPr>
+          <w:rFonts w:ascii="Courier New" w:eastAsia="Times New Roman" w:hAnsi="Courier New" w:cs="Courier New"/>
+          <w:color w:val="808080"/>
+          <w:sz w:val="20"/>
+          <w:szCs w:val="20"/>
+          <w:lang w:eastAsia="en-GB"/>
+        </w:rPr>
+        <w:br/>
+        <w:t># returns a dictionary of contracts</w:t>
+      </w:r>
+    </w:p>
+    <w:p>
+      <w:pPr>
         <w:pStyle w:val="HTMLPreformatted"/>
         <w:shd w:val="clear" w:color="auto" w:fill="2B2B2B"/>
         <w:rPr>
@@ -486,14 +502,12 @@
         </w:rPr>
         <w:t xml:space="preserve">def </w:t>
       </w:r>
-      <w:proofErr w:type="spellStart"/>
       <w:r>
         <w:rPr>
           <w:color w:val="FFC66D"/>
         </w:rPr>
         <w:t>get_contracts</w:t>
       </w:r>
-      <w:proofErr w:type="spellEnd"/>
       <w:r>
         <w:rPr>
           <w:color w:val="A9B7C6"/>
@@ -510,23 +524,7 @@
         <w:rPr>
           <w:color w:val="A9B7C6"/>
         </w:rPr>
-        <w:t xml:space="preserve">) -&gt; </w:t>
-      </w:r>
-      <w:proofErr w:type="spellStart"/>
-      <w:proofErr w:type="gramStart"/>
-      <w:r>
-        <w:rPr>
-          <w:color w:val="A9B7C6"/>
-        </w:rPr>
-        <w:t>typing.Dict</w:t>
-      </w:r>
-      <w:proofErr w:type="spellEnd"/>
-      <w:proofErr w:type="gramEnd"/>
-      <w:r>
-        <w:rPr>
-          <w:color w:val="A9B7C6"/>
-        </w:rPr>
-        <w:t>[</w:t>
+        <w:t>) -&gt; typing.Dict[</w:t>
       </w:r>
       <w:r>
         <w:rPr>
@@ -554,6 +552,57 @@
     </w:p>
     <w:p>
       <w:pPr>
+        <w:shd w:val="clear" w:color="auto" w:fill="2B2B2B"/>
+        <w:tabs>
+          <w:tab w:val="left" w:pos="916"/>
+          <w:tab w:val="left" w:pos="1832"/>
+          <w:tab w:val="left" w:pos="2748"/>
+          <w:tab w:val="left" w:pos="3664"/>
+          <w:tab w:val="left" w:pos="4580"/>
+          <w:tab w:val="left" w:pos="5496"/>
+          <w:tab w:val="left" w:pos="6412"/>
+          <w:tab w:val="left" w:pos="7328"/>
+          <w:tab w:val="left" w:pos="8244"/>
+          <w:tab w:val="left" w:pos="9160"/>
+          <w:tab w:val="left" w:pos="10076"/>
+          <w:tab w:val="left" w:pos="10992"/>
+          <w:tab w:val="left" w:pos="11908"/>
+          <w:tab w:val="left" w:pos="12824"/>
+          <w:tab w:val="left" w:pos="13740"/>
+          <w:tab w:val="left" w:pos="14656"/>
+        </w:tabs>
+        <w:rPr>
+          <w:rFonts w:ascii="Courier New" w:eastAsia="Times New Roman" w:hAnsi="Courier New" w:cs="Courier New"/>
+          <w:color w:val="A9B7C6"/>
+          <w:sz w:val="20"/>
+          <w:szCs w:val="20"/>
+          <w:lang w:eastAsia="en-GB"/>
+        </w:rPr>
+      </w:pPr>
+      <w:r>
+        <w:rPr>
+          <w:rFonts w:ascii="Courier New" w:eastAsia="Times New Roman" w:hAnsi="Courier New" w:cs="Courier New"/>
+          <w:color w:val="808080"/>
+          <w:sz w:val="20"/>
+          <w:szCs w:val="20"/>
+          <w:lang w:eastAsia="en-GB"/>
+        </w:rPr>
+        <w:t># in charge of getting the amount of all cryptos the user has</w:t>
+      </w:r>
+      <w:r>
+        <w:rPr>
+          <w:rFonts w:ascii="Courier New" w:eastAsia="Times New Roman" w:hAnsi="Courier New" w:cs="Courier New"/>
+          <w:color w:val="808080"/>
+          <w:sz w:val="20"/>
+          <w:szCs w:val="20"/>
+          <w:lang w:eastAsia="en-GB"/>
+        </w:rPr>
+        <w:br/>
+        <w:t># returns a dict of Balance</w:t>
+      </w:r>
+    </w:p>
+    <w:p>
+      <w:pPr>
         <w:pStyle w:val="HTMLPreformatted"/>
         <w:shd w:val="clear" w:color="auto" w:fill="2B2B2B"/>
         <w:rPr>
@@ -566,14 +615,12 @@
         </w:rPr>
         <w:t xml:space="preserve">def </w:t>
       </w:r>
-      <w:proofErr w:type="spellStart"/>
       <w:r>
         <w:rPr>
           <w:color w:val="FFC66D"/>
         </w:rPr>
         <w:t>get_balances</w:t>
       </w:r>
-      <w:proofErr w:type="spellEnd"/>
       <w:r>
         <w:rPr>
           <w:color w:val="A9B7C6"/>
@@ -590,23 +637,7 @@
         <w:rPr>
           <w:color w:val="A9B7C6"/>
         </w:rPr>
-        <w:t xml:space="preserve">) -&gt; </w:t>
-      </w:r>
-      <w:proofErr w:type="spellStart"/>
-      <w:proofErr w:type="gramStart"/>
-      <w:r>
-        <w:rPr>
-          <w:color w:val="A9B7C6"/>
-        </w:rPr>
-        <w:t>typing.Dict</w:t>
-      </w:r>
-      <w:proofErr w:type="spellEnd"/>
-      <w:proofErr w:type="gramEnd"/>
-      <w:r>
-        <w:rPr>
-          <w:color w:val="A9B7C6"/>
-        </w:rPr>
-        <w:t>[</w:t>
+        <w:t>) -&gt; typing.Dict[</w:t>
       </w:r>
       <w:r>
         <w:rPr>
@@ -625,6 +656,203 @@
           <w:color w:val="A9B7C6"/>
         </w:rPr>
         <w:t>Balance]:</w:t>
+      </w:r>
+    </w:p>
+    <w:p>
+      <w:pPr>
+        <w:spacing w:line="360" w:lineRule="auto"/>
+      </w:pPr>
+    </w:p>
+    <w:p>
+      <w:pPr>
+        <w:shd w:val="clear" w:color="auto" w:fill="2B2B2B"/>
+        <w:tabs>
+          <w:tab w:val="left" w:pos="916"/>
+          <w:tab w:val="left" w:pos="1832"/>
+          <w:tab w:val="left" w:pos="2748"/>
+          <w:tab w:val="left" w:pos="3664"/>
+          <w:tab w:val="left" w:pos="4580"/>
+          <w:tab w:val="left" w:pos="5496"/>
+          <w:tab w:val="left" w:pos="6412"/>
+          <w:tab w:val="left" w:pos="7328"/>
+          <w:tab w:val="left" w:pos="8244"/>
+          <w:tab w:val="left" w:pos="9160"/>
+          <w:tab w:val="left" w:pos="10076"/>
+          <w:tab w:val="left" w:pos="10992"/>
+          <w:tab w:val="left" w:pos="11908"/>
+          <w:tab w:val="left" w:pos="12824"/>
+          <w:tab w:val="left" w:pos="13740"/>
+          <w:tab w:val="left" w:pos="14656"/>
+        </w:tabs>
+        <w:rPr>
+          <w:rFonts w:ascii="Courier New" w:eastAsia="Times New Roman" w:hAnsi="Courier New" w:cs="Courier New"/>
+          <w:color w:val="A9B7C6"/>
+          <w:sz w:val="20"/>
+          <w:szCs w:val="20"/>
+          <w:lang w:eastAsia="en-GB"/>
+        </w:rPr>
+      </w:pPr>
+      <w:r>
+        <w:rPr>
+          <w:rFonts w:ascii="Courier New" w:eastAsia="Times New Roman" w:hAnsi="Courier New" w:cs="Courier New"/>
+          <w:color w:val="808080"/>
+          <w:sz w:val="20"/>
+          <w:szCs w:val="20"/>
+          <w:lang w:eastAsia="en-GB"/>
+        </w:rPr>
+        <w:t># manages to get the historical candlestick, up to 1000</w:t>
+      </w:r>
+      <w:r>
+        <w:rPr>
+          <w:rFonts w:ascii="Courier New" w:eastAsia="Times New Roman" w:hAnsi="Courier New" w:cs="Courier New"/>
+          <w:color w:val="808080"/>
+          <w:sz w:val="20"/>
+          <w:szCs w:val="20"/>
+          <w:lang w:eastAsia="en-GB"/>
+        </w:rPr>
+        <w:br/>
+        <w:t># receives the contract and the time interval, 1m, 5m, 15m and so on</w:t>
+      </w:r>
+      <w:r>
+        <w:rPr>
+          <w:rFonts w:ascii="Courier New" w:eastAsia="Times New Roman" w:hAnsi="Courier New" w:cs="Courier New"/>
+          <w:color w:val="808080"/>
+          <w:sz w:val="20"/>
+          <w:szCs w:val="20"/>
+          <w:lang w:eastAsia="en-GB"/>
+        </w:rPr>
+        <w:br/>
+        <w:t># returns a list of Candle</w:t>
+      </w:r>
+    </w:p>
+    <w:p>
+      <w:pPr>
+        <w:shd w:val="clear" w:color="auto" w:fill="2B2B2B"/>
+        <w:tabs>
+          <w:tab w:val="left" w:pos="916"/>
+          <w:tab w:val="left" w:pos="1832"/>
+          <w:tab w:val="left" w:pos="2748"/>
+          <w:tab w:val="left" w:pos="3664"/>
+          <w:tab w:val="left" w:pos="4580"/>
+          <w:tab w:val="left" w:pos="5496"/>
+          <w:tab w:val="left" w:pos="6412"/>
+          <w:tab w:val="left" w:pos="7328"/>
+          <w:tab w:val="left" w:pos="8244"/>
+          <w:tab w:val="left" w:pos="9160"/>
+          <w:tab w:val="left" w:pos="10076"/>
+          <w:tab w:val="left" w:pos="10992"/>
+          <w:tab w:val="left" w:pos="11908"/>
+          <w:tab w:val="left" w:pos="12824"/>
+          <w:tab w:val="left" w:pos="13740"/>
+          <w:tab w:val="left" w:pos="14656"/>
+        </w:tabs>
+        <w:rPr>
+          <w:rFonts w:ascii="Courier New" w:eastAsia="Times New Roman" w:hAnsi="Courier New" w:cs="Courier New"/>
+          <w:color w:val="A9B7C6"/>
+          <w:sz w:val="20"/>
+          <w:szCs w:val="20"/>
+          <w:lang w:eastAsia="en-GB"/>
+        </w:rPr>
+      </w:pPr>
+      <w:r>
+        <w:rPr>
+          <w:rFonts w:ascii="Courier New" w:eastAsia="Times New Roman" w:hAnsi="Courier New" w:cs="Courier New"/>
+          <w:color w:val="CC7832"/>
+          <w:sz w:val="20"/>
+          <w:szCs w:val="20"/>
+          <w:lang w:eastAsia="en-GB"/>
+        </w:rPr>
+        <w:t xml:space="preserve">def </w:t>
+      </w:r>
+      <w:r>
+        <w:rPr>
+          <w:rFonts w:ascii="Courier New" w:eastAsia="Times New Roman" w:hAnsi="Courier New" w:cs="Courier New"/>
+          <w:color w:val="FFC66D"/>
+          <w:sz w:val="20"/>
+          <w:szCs w:val="20"/>
+          <w:lang w:eastAsia="en-GB"/>
+        </w:rPr>
+        <w:t>get_historical_candles</w:t>
+      </w:r>
+      <w:r>
+        <w:rPr>
+          <w:rFonts w:ascii="Courier New" w:eastAsia="Times New Roman" w:hAnsi="Courier New" w:cs="Courier New"/>
+          <w:color w:val="A9B7C6"/>
+          <w:sz w:val="20"/>
+          <w:szCs w:val="20"/>
+          <w:lang w:eastAsia="en-GB"/>
+        </w:rPr>
+        <w:t>(</w:t>
+      </w:r>
+      <w:r>
+        <w:rPr>
+          <w:rFonts w:ascii="Courier New" w:eastAsia="Times New Roman" w:hAnsi="Courier New" w:cs="Courier New"/>
+          <w:color w:val="94558D"/>
+          <w:sz w:val="20"/>
+          <w:szCs w:val="20"/>
+          <w:lang w:eastAsia="en-GB"/>
+        </w:rPr>
+        <w:t>self</w:t>
+      </w:r>
+      <w:r>
+        <w:rPr>
+          <w:rFonts w:ascii="Courier New" w:eastAsia="Times New Roman" w:hAnsi="Courier New" w:cs="Courier New"/>
+          <w:color w:val="CC7832"/>
+          <w:sz w:val="20"/>
+          <w:szCs w:val="20"/>
+          <w:lang w:eastAsia="en-GB"/>
+        </w:rPr>
+        <w:t xml:space="preserve">, </w:t>
+      </w:r>
+      <w:r>
+        <w:rPr>
+          <w:rFonts w:ascii="Courier New" w:eastAsia="Times New Roman" w:hAnsi="Courier New" w:cs="Courier New"/>
+          <w:color w:val="A9B7C6"/>
+          <w:sz w:val="20"/>
+          <w:szCs w:val="20"/>
+          <w:lang w:eastAsia="en-GB"/>
+        </w:rPr>
+        <w:t>contract: Contract</w:t>
+      </w:r>
+      <w:r>
+        <w:rPr>
+          <w:rFonts w:ascii="Courier New" w:eastAsia="Times New Roman" w:hAnsi="Courier New" w:cs="Courier New"/>
+          <w:color w:val="CC7832"/>
+          <w:sz w:val="20"/>
+          <w:szCs w:val="20"/>
+          <w:lang w:eastAsia="en-GB"/>
+        </w:rPr>
+        <w:t xml:space="preserve">, </w:t>
+      </w:r>
+      <w:r>
+        <w:rPr>
+          <w:rFonts w:ascii="Courier New" w:eastAsia="Times New Roman" w:hAnsi="Courier New" w:cs="Courier New"/>
+          <w:color w:val="A9B7C6"/>
+          <w:sz w:val="20"/>
+          <w:szCs w:val="20"/>
+          <w:lang w:eastAsia="en-GB"/>
+        </w:rPr>
+        <w:t xml:space="preserve">interval: </w:t>
+      </w:r>
+      <w:r>
+        <w:rPr>
+          <w:rFonts w:ascii="Courier New" w:eastAsia="Times New Roman" w:hAnsi="Courier New" w:cs="Courier New"/>
+          <w:color w:val="8888C6"/>
+          <w:sz w:val="20"/>
+          <w:szCs w:val="20"/>
+          <w:lang w:eastAsia="en-GB"/>
+        </w:rPr>
+        <w:t>str</w:t>
+      </w:r>
+      <w:r>
+        <w:rPr>
+          <w:rFonts w:ascii="Courier New" w:eastAsia="Times New Roman" w:hAnsi="Courier New" w:cs="Courier New"/>
+          <w:color w:val="A9B7C6"/>
+          <w:sz w:val="20"/>
+          <w:szCs w:val="20"/>
+          <w:lang w:eastAsia="en-GB"/>
+        </w:rPr>
+        <w:t>) -&gt; typing.List[Candle]:</w:t>
       </w:r>
     </w:p>
     <w:p>

</xml_diff>

<commit_message>
trying to place an order still
</commit_message>
<xml_diff>
--- a/Binance Client Code snippets.docx
+++ b/Binance Client Code snippets.docx
@@ -267,11 +267,6 @@
         </w:rPr>
         <w:t>:</w:t>
       </w:r>
-    </w:p>
-    <w:p>
-      <w:pPr>
-        <w:spacing w:line="360" w:lineRule="auto"/>
-      </w:pPr>
     </w:p>
     <w:p>
       <w:pPr>
@@ -853,6 +848,262 @@
           <w:lang w:eastAsia="en-GB"/>
         </w:rPr>
         <w:t>) -&gt; typing.List[Candle]:</w:t>
+      </w:r>
+    </w:p>
+    <w:p>
+      <w:pPr>
+        <w:spacing w:line="360" w:lineRule="auto"/>
+      </w:pPr>
+    </w:p>
+    <w:p>
+      <w:pPr>
+        <w:shd w:val="clear" w:color="auto" w:fill="2B2B2B"/>
+        <w:tabs>
+          <w:tab w:val="left" w:pos="916"/>
+          <w:tab w:val="left" w:pos="1832"/>
+          <w:tab w:val="left" w:pos="2748"/>
+          <w:tab w:val="left" w:pos="3664"/>
+          <w:tab w:val="left" w:pos="4580"/>
+          <w:tab w:val="left" w:pos="5496"/>
+          <w:tab w:val="left" w:pos="6412"/>
+          <w:tab w:val="left" w:pos="7328"/>
+          <w:tab w:val="left" w:pos="8244"/>
+          <w:tab w:val="left" w:pos="9160"/>
+          <w:tab w:val="left" w:pos="10076"/>
+          <w:tab w:val="left" w:pos="10992"/>
+          <w:tab w:val="left" w:pos="11908"/>
+          <w:tab w:val="left" w:pos="12824"/>
+          <w:tab w:val="left" w:pos="13740"/>
+          <w:tab w:val="left" w:pos="14656"/>
+        </w:tabs>
+        <w:rPr>
+          <w:rFonts w:ascii="Courier New" w:eastAsia="Times New Roman" w:hAnsi="Courier New" w:cs="Courier New"/>
+          <w:color w:val="A9B7C6"/>
+          <w:sz w:val="20"/>
+          <w:szCs w:val="20"/>
+          <w:lang w:eastAsia="en-GB"/>
+        </w:rPr>
+      </w:pPr>
+      <w:r>
+        <w:rPr>
+          <w:rFonts w:ascii="Courier New" w:eastAsia="Times New Roman" w:hAnsi="Courier New" w:cs="Courier New"/>
+          <w:color w:val="CC7832"/>
+          <w:sz w:val="20"/>
+          <w:szCs w:val="20"/>
+          <w:lang w:eastAsia="en-GB"/>
+        </w:rPr>
+        <w:t xml:space="preserve">def </w:t>
+      </w:r>
+      <w:r>
+        <w:rPr>
+          <w:rFonts w:ascii="Courier New" w:eastAsia="Times New Roman" w:hAnsi="Courier New" w:cs="Courier New"/>
+          <w:color w:val="FFC66D"/>
+          <w:sz w:val="20"/>
+          <w:szCs w:val="20"/>
+          <w:lang w:eastAsia="en-GB"/>
+        </w:rPr>
+        <w:t>place_order</w:t>
+      </w:r>
+      <w:r>
+        <w:rPr>
+          <w:rFonts w:ascii="Courier New" w:eastAsia="Times New Roman" w:hAnsi="Courier New" w:cs="Courier New"/>
+          <w:color w:val="A9B7C6"/>
+          <w:sz w:val="20"/>
+          <w:szCs w:val="20"/>
+          <w:lang w:eastAsia="en-GB"/>
+        </w:rPr>
+        <w:t>(</w:t>
+      </w:r>
+      <w:r>
+        <w:rPr>
+          <w:rFonts w:ascii="Courier New" w:eastAsia="Times New Roman" w:hAnsi="Courier New" w:cs="Courier New"/>
+          <w:color w:val="94558D"/>
+          <w:sz w:val="20"/>
+          <w:szCs w:val="20"/>
+          <w:lang w:eastAsia="en-GB"/>
+        </w:rPr>
+        <w:t>self</w:t>
+      </w:r>
+      <w:r>
+        <w:rPr>
+          <w:rFonts w:ascii="Courier New" w:eastAsia="Times New Roman" w:hAnsi="Courier New" w:cs="Courier New"/>
+          <w:color w:val="CC7832"/>
+          <w:sz w:val="20"/>
+          <w:szCs w:val="20"/>
+          <w:lang w:eastAsia="en-GB"/>
+        </w:rPr>
+        <w:t xml:space="preserve">, </w:t>
+      </w:r>
+      <w:r>
+        <w:rPr>
+          <w:rFonts w:ascii="Courier New" w:eastAsia="Times New Roman" w:hAnsi="Courier New" w:cs="Courier New"/>
+          <w:color w:val="A9B7C6"/>
+          <w:sz w:val="20"/>
+          <w:szCs w:val="20"/>
+          <w:lang w:eastAsia="en-GB"/>
+        </w:rPr>
+        <w:t>contract: Contract</w:t>
+      </w:r>
+      <w:r>
+        <w:rPr>
+          <w:rFonts w:ascii="Courier New" w:eastAsia="Times New Roman" w:hAnsi="Courier New" w:cs="Courier New"/>
+          <w:color w:val="CC7832"/>
+          <w:sz w:val="20"/>
+          <w:szCs w:val="20"/>
+          <w:lang w:eastAsia="en-GB"/>
+        </w:rPr>
+        <w:t xml:space="preserve">, </w:t>
+      </w:r>
+      <w:r>
+        <w:rPr>
+          <w:rFonts w:ascii="Courier New" w:eastAsia="Times New Roman" w:hAnsi="Courier New" w:cs="Courier New"/>
+          <w:color w:val="A9B7C6"/>
+          <w:sz w:val="20"/>
+          <w:szCs w:val="20"/>
+          <w:lang w:eastAsia="en-GB"/>
+        </w:rPr>
+        <w:t xml:space="preserve">order_type: </w:t>
+      </w:r>
+      <w:r>
+        <w:rPr>
+          <w:rFonts w:ascii="Courier New" w:eastAsia="Times New Roman" w:hAnsi="Courier New" w:cs="Courier New"/>
+          <w:color w:val="8888C6"/>
+          <w:sz w:val="20"/>
+          <w:szCs w:val="20"/>
+          <w:lang w:eastAsia="en-GB"/>
+        </w:rPr>
+        <w:t>str</w:t>
+      </w:r>
+      <w:r>
+        <w:rPr>
+          <w:rFonts w:ascii="Courier New" w:eastAsia="Times New Roman" w:hAnsi="Courier New" w:cs="Courier New"/>
+          <w:color w:val="CC7832"/>
+          <w:sz w:val="20"/>
+          <w:szCs w:val="20"/>
+          <w:lang w:eastAsia="en-GB"/>
+        </w:rPr>
+        <w:t xml:space="preserve">, </w:t>
+      </w:r>
+      <w:r>
+        <w:rPr>
+          <w:rFonts w:ascii="Courier New" w:eastAsia="Times New Roman" w:hAnsi="Courier New" w:cs="Courier New"/>
+          <w:color w:val="A9B7C6"/>
+          <w:sz w:val="20"/>
+          <w:szCs w:val="20"/>
+          <w:lang w:eastAsia="en-GB"/>
+        </w:rPr>
+        <w:t xml:space="preserve">quantity: </w:t>
+      </w:r>
+      <w:r>
+        <w:rPr>
+          <w:rFonts w:ascii="Courier New" w:eastAsia="Times New Roman" w:hAnsi="Courier New" w:cs="Courier New"/>
+          <w:color w:val="8888C6"/>
+          <w:sz w:val="20"/>
+          <w:szCs w:val="20"/>
+          <w:lang w:eastAsia="en-GB"/>
+        </w:rPr>
+        <w:t>float</w:t>
+      </w:r>
+      <w:r>
+        <w:rPr>
+          <w:rFonts w:ascii="Courier New" w:eastAsia="Times New Roman" w:hAnsi="Courier New" w:cs="Courier New"/>
+          <w:color w:val="CC7832"/>
+          <w:sz w:val="20"/>
+          <w:szCs w:val="20"/>
+          <w:lang w:eastAsia="en-GB"/>
+        </w:rPr>
+        <w:t xml:space="preserve">, </w:t>
+      </w:r>
+      <w:r>
+        <w:rPr>
+          <w:rFonts w:ascii="Courier New" w:eastAsia="Times New Roman" w:hAnsi="Courier New" w:cs="Courier New"/>
+          <w:color w:val="A9B7C6"/>
+          <w:sz w:val="20"/>
+          <w:szCs w:val="20"/>
+          <w:lang w:eastAsia="en-GB"/>
+        </w:rPr>
+        <w:t xml:space="preserve">side: </w:t>
+      </w:r>
+      <w:r>
+        <w:rPr>
+          <w:rFonts w:ascii="Courier New" w:eastAsia="Times New Roman" w:hAnsi="Courier New" w:cs="Courier New"/>
+          <w:color w:val="8888C6"/>
+          <w:sz w:val="20"/>
+          <w:szCs w:val="20"/>
+          <w:lang w:eastAsia="en-GB"/>
+        </w:rPr>
+        <w:t>str</w:t>
+      </w:r>
+      <w:r>
+        <w:rPr>
+          <w:rFonts w:ascii="Courier New" w:eastAsia="Times New Roman" w:hAnsi="Courier New" w:cs="Courier New"/>
+          <w:color w:val="CC7832"/>
+          <w:sz w:val="20"/>
+          <w:szCs w:val="20"/>
+          <w:lang w:eastAsia="en-GB"/>
+        </w:rPr>
+        <w:t xml:space="preserve">, </w:t>
+      </w:r>
+      <w:r>
+        <w:rPr>
+          <w:rFonts w:ascii="Courier New" w:eastAsia="Times New Roman" w:hAnsi="Courier New" w:cs="Courier New"/>
+          <w:color w:val="A9B7C6"/>
+          <w:sz w:val="20"/>
+          <w:szCs w:val="20"/>
+          <w:lang w:eastAsia="en-GB"/>
+        </w:rPr>
+        <w:t>price=</w:t>
+      </w:r>
+      <w:r>
+        <w:rPr>
+          <w:rFonts w:ascii="Courier New" w:eastAsia="Times New Roman" w:hAnsi="Courier New" w:cs="Courier New"/>
+          <w:color w:val="CC7832"/>
+          <w:sz w:val="20"/>
+          <w:szCs w:val="20"/>
+          <w:lang w:eastAsia="en-GB"/>
+        </w:rPr>
+        <w:t xml:space="preserve">None, </w:t>
+      </w:r>
+      <w:r>
+        <w:rPr>
+          <w:rFonts w:ascii="Courier New" w:eastAsia="Times New Roman" w:hAnsi="Courier New" w:cs="Courier New"/>
+          <w:color w:val="A9B7C6"/>
+          <w:sz w:val="20"/>
+          <w:szCs w:val="20"/>
+          <w:lang w:eastAsia="en-GB"/>
+        </w:rPr>
+        <w:t>tif=</w:t>
+      </w:r>
+      <w:r>
+        <w:rPr>
+          <w:rFonts w:ascii="Courier New" w:eastAsia="Times New Roman" w:hAnsi="Courier New" w:cs="Courier New"/>
+          <w:color w:val="CC7832"/>
+          <w:sz w:val="20"/>
+          <w:szCs w:val="20"/>
+          <w:lang w:eastAsia="en-GB"/>
+        </w:rPr>
+        <w:t>None</w:t>
+      </w:r>
+      <w:r>
+        <w:rPr>
+          <w:rFonts w:ascii="Courier New" w:eastAsia="Times New Roman" w:hAnsi="Courier New" w:cs="Courier New"/>
+          <w:color w:val="A9B7C6"/>
+          <w:sz w:val="20"/>
+          <w:szCs w:val="20"/>
+          <w:lang w:eastAsia="en-GB"/>
+        </w:rPr>
+        <w:t>) -&gt; \</w:t>
+      </w:r>
+      <w:r>
+        <w:rPr>
+          <w:rFonts w:ascii="Courier New" w:eastAsia="Times New Roman" w:hAnsi="Courier New" w:cs="Courier New"/>
+          <w:color w:val="A9B7C6"/>
+          <w:sz w:val="20"/>
+          <w:szCs w:val="20"/>
+          <w:lang w:eastAsia="en-GB"/>
+        </w:rPr>
+        <w:br/>
+        <w:t xml:space="preserve">        OrderStatus:</w:t>
       </w:r>
     </w:p>
     <w:p>

</xml_diff>

<commit_message>
it can access the accounts now but it throws error
error is:
error from callback <bound method BinanceClient._on_message of <connectors.binance.BinanceClient object at 0x7f7c386bad90>>: 'status'

it happens when placing an order
</commit_message>
<xml_diff>
--- a/Binance Client Code snippets.docx
+++ b/Binance Client Code snippets.docx
@@ -1105,6 +1105,2065 @@
         <w:br/>
         <w:t xml:space="preserve">        OrderStatus:</w:t>
       </w:r>
+    </w:p>
+    <w:p>
+      <w:pPr>
+        <w:spacing w:line="360" w:lineRule="auto"/>
+      </w:pPr>
+    </w:p>
+    <w:p>
+      <w:pPr>
+        <w:spacing w:line="360" w:lineRule="auto"/>
+      </w:pPr>
+    </w:p>
+    <w:p>
+      <w:pPr>
+        <w:spacing w:line="360" w:lineRule="auto"/>
+      </w:pPr>
+    </w:p>
+    <w:p>
+      <w:pPr>
+        <w:spacing w:line="360" w:lineRule="auto"/>
+      </w:pPr>
+    </w:p>
+    <w:p>
+      <w:pPr>
+        <w:spacing w:line="360" w:lineRule="auto"/>
+      </w:pPr>
+    </w:p>
+    <w:p>
+      <w:pPr>
+        <w:spacing w:line="360" w:lineRule="auto"/>
+      </w:pPr>
+    </w:p>
+    <w:p>
+      <w:pPr>
+        <w:spacing w:line="360" w:lineRule="auto"/>
+      </w:pPr>
+    </w:p>
+    <w:p>
+      <w:pPr>
+        <w:spacing w:line="360" w:lineRule="auto"/>
+      </w:pPr>
+    </w:p>
+    <w:p>
+      <w:pPr>
+        <w:spacing w:line="360" w:lineRule="auto"/>
+      </w:pPr>
+    </w:p>
+    <w:p>
+      <w:pPr>
+        <w:spacing w:line="360" w:lineRule="auto"/>
+      </w:pPr>
+    </w:p>
+    <w:p>
+      <w:pPr>
+        <w:spacing w:line="360" w:lineRule="auto"/>
+      </w:pPr>
+    </w:p>
+    <w:p>
+      <w:pPr>
+        <w:spacing w:line="360" w:lineRule="auto"/>
+      </w:pPr>
+    </w:p>
+    <w:p>
+      <w:pPr>
+        <w:spacing w:line="360" w:lineRule="auto"/>
+      </w:pPr>
+    </w:p>
+    <w:p>
+      <w:pPr>
+        <w:shd w:val="clear" w:color="auto" w:fill="2B2B2B"/>
+        <w:tabs>
+          <w:tab w:val="left" w:pos="916"/>
+          <w:tab w:val="left" w:pos="1832"/>
+          <w:tab w:val="left" w:pos="2748"/>
+          <w:tab w:val="left" w:pos="3664"/>
+          <w:tab w:val="left" w:pos="4580"/>
+          <w:tab w:val="left" w:pos="5496"/>
+          <w:tab w:val="left" w:pos="6412"/>
+          <w:tab w:val="left" w:pos="7328"/>
+          <w:tab w:val="left" w:pos="8244"/>
+          <w:tab w:val="left" w:pos="9160"/>
+          <w:tab w:val="left" w:pos="10076"/>
+          <w:tab w:val="left" w:pos="10992"/>
+          <w:tab w:val="left" w:pos="11908"/>
+          <w:tab w:val="left" w:pos="12824"/>
+          <w:tab w:val="left" w:pos="13740"/>
+          <w:tab w:val="left" w:pos="14656"/>
+        </w:tabs>
+        <w:rPr>
+          <w:rFonts w:ascii="Courier New" w:eastAsia="Times New Roman" w:hAnsi="Courier New" w:cs="Courier New"/>
+          <w:color w:val="A9B7C6"/>
+          <w:sz w:val="20"/>
+          <w:szCs w:val="20"/>
+          <w:lang w:eastAsia="en-GB"/>
+        </w:rPr>
+      </w:pPr>
+      <w:r>
+        <w:rPr>
+          <w:rFonts w:ascii="Courier New" w:eastAsia="Times New Roman" w:hAnsi="Courier New" w:cs="Courier New"/>
+          <w:color w:val="CC7832"/>
+          <w:sz w:val="20"/>
+          <w:szCs w:val="20"/>
+          <w:lang w:eastAsia="en-GB"/>
+        </w:rPr>
+        <w:lastRenderedPageBreak/>
+        <w:t xml:space="preserve">def </w:t>
+      </w:r>
+      <w:r>
+        <w:rPr>
+          <w:rFonts w:ascii="Courier New" w:eastAsia="Times New Roman" w:hAnsi="Courier New" w:cs="Courier New"/>
+          <w:color w:val="FFC66D"/>
+          <w:sz w:val="20"/>
+          <w:szCs w:val="20"/>
+          <w:lang w:eastAsia="en-GB"/>
+        </w:rPr>
+        <w:t>_hashing</w:t>
+      </w:r>
+      <w:r>
+        <w:rPr>
+          <w:rFonts w:ascii="Courier New" w:eastAsia="Times New Roman" w:hAnsi="Courier New" w:cs="Courier New"/>
+          <w:color w:val="A9B7C6"/>
+          <w:sz w:val="20"/>
+          <w:szCs w:val="20"/>
+          <w:lang w:eastAsia="en-GB"/>
+        </w:rPr>
+        <w:t>(</w:t>
+      </w:r>
+      <w:r>
+        <w:rPr>
+          <w:rFonts w:ascii="Courier New" w:eastAsia="Times New Roman" w:hAnsi="Courier New" w:cs="Courier New"/>
+          <w:color w:val="94558D"/>
+          <w:sz w:val="20"/>
+          <w:szCs w:val="20"/>
+          <w:lang w:eastAsia="en-GB"/>
+        </w:rPr>
+        <w:t>self</w:t>
+      </w:r>
+      <w:r>
+        <w:rPr>
+          <w:rFonts w:ascii="Courier New" w:eastAsia="Times New Roman" w:hAnsi="Courier New" w:cs="Courier New"/>
+          <w:color w:val="CC7832"/>
+          <w:sz w:val="20"/>
+          <w:szCs w:val="20"/>
+          <w:lang w:eastAsia="en-GB"/>
+        </w:rPr>
+        <w:t xml:space="preserve">, </w:t>
+      </w:r>
+      <w:r>
+        <w:rPr>
+          <w:rFonts w:ascii="Courier New" w:eastAsia="Times New Roman" w:hAnsi="Courier New" w:cs="Courier New"/>
+          <w:color w:val="A9B7C6"/>
+          <w:sz w:val="20"/>
+          <w:szCs w:val="20"/>
+          <w:lang w:eastAsia="en-GB"/>
+        </w:rPr>
+        <w:t xml:space="preserve">query_string: </w:t>
+      </w:r>
+      <w:r>
+        <w:rPr>
+          <w:rFonts w:ascii="Courier New" w:eastAsia="Times New Roman" w:hAnsi="Courier New" w:cs="Courier New"/>
+          <w:color w:val="8888C6"/>
+          <w:sz w:val="20"/>
+          <w:szCs w:val="20"/>
+          <w:lang w:eastAsia="en-GB"/>
+        </w:rPr>
+        <w:t>str</w:t>
+      </w:r>
+      <w:r>
+        <w:rPr>
+          <w:rFonts w:ascii="Courier New" w:eastAsia="Times New Roman" w:hAnsi="Courier New" w:cs="Courier New"/>
+          <w:color w:val="A9B7C6"/>
+          <w:sz w:val="20"/>
+          <w:szCs w:val="20"/>
+          <w:lang w:eastAsia="en-GB"/>
+        </w:rPr>
+        <w:t>):</w:t>
+      </w:r>
+      <w:r>
+        <w:rPr>
+          <w:rFonts w:ascii="Courier New" w:eastAsia="Times New Roman" w:hAnsi="Courier New" w:cs="Courier New"/>
+          <w:color w:val="A9B7C6"/>
+          <w:sz w:val="20"/>
+          <w:szCs w:val="20"/>
+          <w:lang w:eastAsia="en-GB"/>
+        </w:rPr>
+        <w:br/>
+        <w:t xml:space="preserve">    </w:t>
+      </w:r>
+      <w:r>
+        <w:rPr>
+          <w:rFonts w:ascii="Courier New" w:eastAsia="Times New Roman" w:hAnsi="Courier New" w:cs="Courier New"/>
+          <w:color w:val="CC7832"/>
+          <w:sz w:val="20"/>
+          <w:szCs w:val="20"/>
+          <w:lang w:eastAsia="en-GB"/>
+        </w:rPr>
+        <w:t xml:space="preserve">return </w:t>
+      </w:r>
+      <w:r>
+        <w:rPr>
+          <w:rFonts w:ascii="Courier New" w:eastAsia="Times New Roman" w:hAnsi="Courier New" w:cs="Courier New"/>
+          <w:color w:val="A9B7C6"/>
+          <w:sz w:val="20"/>
+          <w:szCs w:val="20"/>
+          <w:lang w:eastAsia="en-GB"/>
+        </w:rPr>
+        <w:t>hmac.new(</w:t>
+      </w:r>
+      <w:r>
+        <w:rPr>
+          <w:rFonts w:ascii="Courier New" w:eastAsia="Times New Roman" w:hAnsi="Courier New" w:cs="Courier New"/>
+          <w:color w:val="A9B7C6"/>
+          <w:sz w:val="20"/>
+          <w:szCs w:val="20"/>
+          <w:lang w:eastAsia="en-GB"/>
+        </w:rPr>
+        <w:br/>
+        <w:t xml:space="preserve">        </w:t>
+      </w:r>
+      <w:r>
+        <w:rPr>
+          <w:rFonts w:ascii="Courier New" w:eastAsia="Times New Roman" w:hAnsi="Courier New" w:cs="Courier New"/>
+          <w:color w:val="94558D"/>
+          <w:sz w:val="20"/>
+          <w:szCs w:val="20"/>
+          <w:lang w:eastAsia="en-GB"/>
+        </w:rPr>
+        <w:t>self</w:t>
+      </w:r>
+      <w:r>
+        <w:rPr>
+          <w:rFonts w:ascii="Courier New" w:eastAsia="Times New Roman" w:hAnsi="Courier New" w:cs="Courier New"/>
+          <w:color w:val="A9B7C6"/>
+          <w:sz w:val="20"/>
+          <w:szCs w:val="20"/>
+          <w:lang w:eastAsia="en-GB"/>
+        </w:rPr>
+        <w:t>._secret_key.encode(</w:t>
+      </w:r>
+      <w:r>
+        <w:rPr>
+          <w:rFonts w:ascii="Courier New" w:eastAsia="Times New Roman" w:hAnsi="Courier New" w:cs="Courier New"/>
+          <w:color w:val="6A8759"/>
+          <w:sz w:val="20"/>
+          <w:szCs w:val="20"/>
+          <w:lang w:eastAsia="en-GB"/>
+        </w:rPr>
+        <w:t>'utf-8'</w:t>
+      </w:r>
+      <w:r>
+        <w:rPr>
+          <w:rFonts w:ascii="Courier New" w:eastAsia="Times New Roman" w:hAnsi="Courier New" w:cs="Courier New"/>
+          <w:color w:val="A9B7C6"/>
+          <w:sz w:val="20"/>
+          <w:szCs w:val="20"/>
+          <w:lang w:eastAsia="en-GB"/>
+        </w:rPr>
+        <w:t>)</w:t>
+      </w:r>
+      <w:r>
+        <w:rPr>
+          <w:rFonts w:ascii="Courier New" w:eastAsia="Times New Roman" w:hAnsi="Courier New" w:cs="Courier New"/>
+          <w:color w:val="CC7832"/>
+          <w:sz w:val="20"/>
+          <w:szCs w:val="20"/>
+          <w:lang w:eastAsia="en-GB"/>
+        </w:rPr>
+        <w:t xml:space="preserve">, </w:t>
+      </w:r>
+      <w:r>
+        <w:rPr>
+          <w:rFonts w:ascii="Courier New" w:eastAsia="Times New Roman" w:hAnsi="Courier New" w:cs="Courier New"/>
+          <w:color w:val="A9B7C6"/>
+          <w:sz w:val="20"/>
+          <w:szCs w:val="20"/>
+          <w:lang w:eastAsia="en-GB"/>
+        </w:rPr>
+        <w:t>query_string.encode(</w:t>
+      </w:r>
+      <w:r>
+        <w:rPr>
+          <w:rFonts w:ascii="Courier New" w:eastAsia="Times New Roman" w:hAnsi="Courier New" w:cs="Courier New"/>
+          <w:color w:val="6A8759"/>
+          <w:sz w:val="20"/>
+          <w:szCs w:val="20"/>
+          <w:lang w:eastAsia="en-GB"/>
+        </w:rPr>
+        <w:t>'utf-8'</w:t>
+      </w:r>
+      <w:r>
+        <w:rPr>
+          <w:rFonts w:ascii="Courier New" w:eastAsia="Times New Roman" w:hAnsi="Courier New" w:cs="Courier New"/>
+          <w:color w:val="A9B7C6"/>
+          <w:sz w:val="20"/>
+          <w:szCs w:val="20"/>
+          <w:lang w:eastAsia="en-GB"/>
+        </w:rPr>
+        <w:t>)</w:t>
+      </w:r>
+      <w:r>
+        <w:rPr>
+          <w:rFonts w:ascii="Courier New" w:eastAsia="Times New Roman" w:hAnsi="Courier New" w:cs="Courier New"/>
+          <w:color w:val="CC7832"/>
+          <w:sz w:val="20"/>
+          <w:szCs w:val="20"/>
+          <w:lang w:eastAsia="en-GB"/>
+        </w:rPr>
+        <w:t xml:space="preserve">, </w:t>
+      </w:r>
+      <w:r>
+        <w:rPr>
+          <w:rFonts w:ascii="Courier New" w:eastAsia="Times New Roman" w:hAnsi="Courier New" w:cs="Courier New"/>
+          <w:color w:val="A9B7C6"/>
+          <w:sz w:val="20"/>
+          <w:szCs w:val="20"/>
+          <w:lang w:eastAsia="en-GB"/>
+        </w:rPr>
+        <w:t>hashlib.sha256</w:t>
+      </w:r>
+      <w:r>
+        <w:rPr>
+          <w:rFonts w:ascii="Courier New" w:eastAsia="Times New Roman" w:hAnsi="Courier New" w:cs="Courier New"/>
+          <w:color w:val="A9B7C6"/>
+          <w:sz w:val="20"/>
+          <w:szCs w:val="20"/>
+          <w:lang w:eastAsia="en-GB"/>
+        </w:rPr>
+        <w:br/>
+        <w:t xml:space="preserve">    ).hexdigest()</w:t>
+      </w:r>
+      <w:r>
+        <w:rPr>
+          <w:rFonts w:ascii="Courier New" w:eastAsia="Times New Roman" w:hAnsi="Courier New" w:cs="Courier New"/>
+          <w:color w:val="A9B7C6"/>
+          <w:sz w:val="20"/>
+          <w:szCs w:val="20"/>
+          <w:lang w:eastAsia="en-GB"/>
+        </w:rPr>
+        <w:br/>
+      </w:r>
+      <w:r>
+        <w:rPr>
+          <w:rFonts w:ascii="Courier New" w:eastAsia="Times New Roman" w:hAnsi="Courier New" w:cs="Courier New"/>
+          <w:color w:val="A9B7C6"/>
+          <w:sz w:val="20"/>
+          <w:szCs w:val="20"/>
+          <w:lang w:eastAsia="en-GB"/>
+        </w:rPr>
+        <w:br/>
+      </w:r>
+      <w:r>
+        <w:rPr>
+          <w:rFonts w:ascii="Courier New" w:eastAsia="Times New Roman" w:hAnsi="Courier New" w:cs="Courier New"/>
+          <w:color w:val="CC7832"/>
+          <w:sz w:val="20"/>
+          <w:szCs w:val="20"/>
+          <w:lang w:eastAsia="en-GB"/>
+        </w:rPr>
+        <w:t xml:space="preserve">def </w:t>
+      </w:r>
+      <w:r>
+        <w:rPr>
+          <w:rFonts w:ascii="Courier New" w:eastAsia="Times New Roman" w:hAnsi="Courier New" w:cs="Courier New"/>
+          <w:color w:val="FFC66D"/>
+          <w:sz w:val="20"/>
+          <w:szCs w:val="20"/>
+          <w:lang w:eastAsia="en-GB"/>
+        </w:rPr>
+        <w:t>_get_timestamp</w:t>
+      </w:r>
+      <w:r>
+        <w:rPr>
+          <w:rFonts w:ascii="Courier New" w:eastAsia="Times New Roman" w:hAnsi="Courier New" w:cs="Courier New"/>
+          <w:color w:val="A9B7C6"/>
+          <w:sz w:val="20"/>
+          <w:szCs w:val="20"/>
+          <w:lang w:eastAsia="en-GB"/>
+        </w:rPr>
+        <w:t>(</w:t>
+      </w:r>
+      <w:r>
+        <w:rPr>
+          <w:rFonts w:ascii="Courier New" w:eastAsia="Times New Roman" w:hAnsi="Courier New" w:cs="Courier New"/>
+          <w:color w:val="94558D"/>
+          <w:sz w:val="20"/>
+          <w:szCs w:val="20"/>
+          <w:lang w:eastAsia="en-GB"/>
+        </w:rPr>
+        <w:t>self</w:t>
+      </w:r>
+      <w:r>
+        <w:rPr>
+          <w:rFonts w:ascii="Courier New" w:eastAsia="Times New Roman" w:hAnsi="Courier New" w:cs="Courier New"/>
+          <w:color w:val="A9B7C6"/>
+          <w:sz w:val="20"/>
+          <w:szCs w:val="20"/>
+          <w:lang w:eastAsia="en-GB"/>
+        </w:rPr>
+        <w:t>):</w:t>
+      </w:r>
+      <w:r>
+        <w:rPr>
+          <w:rFonts w:ascii="Courier New" w:eastAsia="Times New Roman" w:hAnsi="Courier New" w:cs="Courier New"/>
+          <w:color w:val="A9B7C6"/>
+          <w:sz w:val="20"/>
+          <w:szCs w:val="20"/>
+          <w:lang w:eastAsia="en-GB"/>
+        </w:rPr>
+        <w:br/>
+        <w:t xml:space="preserve">    </w:t>
+      </w:r>
+      <w:r>
+        <w:rPr>
+          <w:rFonts w:ascii="Courier New" w:eastAsia="Times New Roman" w:hAnsi="Courier New" w:cs="Courier New"/>
+          <w:color w:val="CC7832"/>
+          <w:sz w:val="20"/>
+          <w:szCs w:val="20"/>
+          <w:lang w:eastAsia="en-GB"/>
+        </w:rPr>
+        <w:t xml:space="preserve">return </w:t>
+      </w:r>
+      <w:r>
+        <w:rPr>
+          <w:rFonts w:ascii="Courier New" w:eastAsia="Times New Roman" w:hAnsi="Courier New" w:cs="Courier New"/>
+          <w:color w:val="8888C6"/>
+          <w:sz w:val="20"/>
+          <w:szCs w:val="20"/>
+          <w:lang w:eastAsia="en-GB"/>
+        </w:rPr>
+        <w:t>int</w:t>
+      </w:r>
+      <w:r>
+        <w:rPr>
+          <w:rFonts w:ascii="Courier New" w:eastAsia="Times New Roman" w:hAnsi="Courier New" w:cs="Courier New"/>
+          <w:color w:val="A9B7C6"/>
+          <w:sz w:val="20"/>
+          <w:szCs w:val="20"/>
+          <w:lang w:eastAsia="en-GB"/>
+        </w:rPr>
+        <w:t xml:space="preserve">(time.time() * </w:t>
+      </w:r>
+      <w:r>
+        <w:rPr>
+          <w:rFonts w:ascii="Courier New" w:eastAsia="Times New Roman" w:hAnsi="Courier New" w:cs="Courier New"/>
+          <w:color w:val="6897BB"/>
+          <w:sz w:val="20"/>
+          <w:szCs w:val="20"/>
+          <w:lang w:eastAsia="en-GB"/>
+        </w:rPr>
+        <w:t>1000</w:t>
+      </w:r>
+      <w:r>
+        <w:rPr>
+          <w:rFonts w:ascii="Courier New" w:eastAsia="Times New Roman" w:hAnsi="Courier New" w:cs="Courier New"/>
+          <w:color w:val="A9B7C6"/>
+          <w:sz w:val="20"/>
+          <w:szCs w:val="20"/>
+          <w:lang w:eastAsia="en-GB"/>
+        </w:rPr>
+        <w:t>)</w:t>
+      </w:r>
+      <w:r>
+        <w:rPr>
+          <w:rFonts w:ascii="Courier New" w:eastAsia="Times New Roman" w:hAnsi="Courier New" w:cs="Courier New"/>
+          <w:color w:val="A9B7C6"/>
+          <w:sz w:val="20"/>
+          <w:szCs w:val="20"/>
+          <w:lang w:eastAsia="en-GB"/>
+        </w:rPr>
+        <w:br/>
+      </w:r>
+      <w:r>
+        <w:rPr>
+          <w:rFonts w:ascii="Courier New" w:eastAsia="Times New Roman" w:hAnsi="Courier New" w:cs="Courier New"/>
+          <w:color w:val="A9B7C6"/>
+          <w:sz w:val="20"/>
+          <w:szCs w:val="20"/>
+          <w:lang w:eastAsia="en-GB"/>
+        </w:rPr>
+        <w:br/>
+      </w:r>
+      <w:r>
+        <w:rPr>
+          <w:rFonts w:ascii="Courier New" w:eastAsia="Times New Roman" w:hAnsi="Courier New" w:cs="Courier New"/>
+          <w:color w:val="CC7832"/>
+          <w:sz w:val="20"/>
+          <w:szCs w:val="20"/>
+          <w:lang w:eastAsia="en-GB"/>
+        </w:rPr>
+        <w:t xml:space="preserve">def </w:t>
+      </w:r>
+      <w:r>
+        <w:rPr>
+          <w:rFonts w:ascii="Courier New" w:eastAsia="Times New Roman" w:hAnsi="Courier New" w:cs="Courier New"/>
+          <w:color w:val="FFC66D"/>
+          <w:sz w:val="20"/>
+          <w:szCs w:val="20"/>
+          <w:lang w:eastAsia="en-GB"/>
+        </w:rPr>
+        <w:t>_dispatch_request</w:t>
+      </w:r>
+      <w:r>
+        <w:rPr>
+          <w:rFonts w:ascii="Courier New" w:eastAsia="Times New Roman" w:hAnsi="Courier New" w:cs="Courier New"/>
+          <w:color w:val="A9B7C6"/>
+          <w:sz w:val="20"/>
+          <w:szCs w:val="20"/>
+          <w:lang w:eastAsia="en-GB"/>
+        </w:rPr>
+        <w:t>(</w:t>
+      </w:r>
+      <w:r>
+        <w:rPr>
+          <w:rFonts w:ascii="Courier New" w:eastAsia="Times New Roman" w:hAnsi="Courier New" w:cs="Courier New"/>
+          <w:color w:val="94558D"/>
+          <w:sz w:val="20"/>
+          <w:szCs w:val="20"/>
+          <w:lang w:eastAsia="en-GB"/>
+        </w:rPr>
+        <w:t>self</w:t>
+      </w:r>
+      <w:r>
+        <w:rPr>
+          <w:rFonts w:ascii="Courier New" w:eastAsia="Times New Roman" w:hAnsi="Courier New" w:cs="Courier New"/>
+          <w:color w:val="CC7832"/>
+          <w:sz w:val="20"/>
+          <w:szCs w:val="20"/>
+          <w:lang w:eastAsia="en-GB"/>
+        </w:rPr>
+        <w:t xml:space="preserve">, </w:t>
+      </w:r>
+      <w:r>
+        <w:rPr>
+          <w:rFonts w:ascii="Courier New" w:eastAsia="Times New Roman" w:hAnsi="Courier New" w:cs="Courier New"/>
+          <w:color w:val="A9B7C6"/>
+          <w:sz w:val="20"/>
+          <w:szCs w:val="20"/>
+          <w:lang w:eastAsia="en-GB"/>
+        </w:rPr>
+        <w:t xml:space="preserve">http_method: </w:t>
+      </w:r>
+      <w:r>
+        <w:rPr>
+          <w:rFonts w:ascii="Courier New" w:eastAsia="Times New Roman" w:hAnsi="Courier New" w:cs="Courier New"/>
+          <w:color w:val="8888C6"/>
+          <w:sz w:val="20"/>
+          <w:szCs w:val="20"/>
+          <w:lang w:eastAsia="en-GB"/>
+        </w:rPr>
+        <w:t>str</w:t>
+      </w:r>
+      <w:r>
+        <w:rPr>
+          <w:rFonts w:ascii="Courier New" w:eastAsia="Times New Roman" w:hAnsi="Courier New" w:cs="Courier New"/>
+          <w:color w:val="A9B7C6"/>
+          <w:sz w:val="20"/>
+          <w:szCs w:val="20"/>
+          <w:lang w:eastAsia="en-GB"/>
+        </w:rPr>
+        <w:t>):</w:t>
+      </w:r>
+      <w:r>
+        <w:rPr>
+          <w:rFonts w:ascii="Courier New" w:eastAsia="Times New Roman" w:hAnsi="Courier New" w:cs="Courier New"/>
+          <w:color w:val="A9B7C6"/>
+          <w:sz w:val="20"/>
+          <w:szCs w:val="20"/>
+          <w:lang w:eastAsia="en-GB"/>
+        </w:rPr>
+        <w:br/>
+        <w:t xml:space="preserve">    session = requests.Session()</w:t>
+      </w:r>
+      <w:r>
+        <w:rPr>
+          <w:rFonts w:ascii="Courier New" w:eastAsia="Times New Roman" w:hAnsi="Courier New" w:cs="Courier New"/>
+          <w:color w:val="A9B7C6"/>
+          <w:sz w:val="20"/>
+          <w:szCs w:val="20"/>
+          <w:lang w:eastAsia="en-GB"/>
+        </w:rPr>
+        <w:br/>
+        <w:t xml:space="preserve">    session.headers.update(</w:t>
+      </w:r>
+      <w:r>
+        <w:rPr>
+          <w:rFonts w:ascii="Courier New" w:eastAsia="Times New Roman" w:hAnsi="Courier New" w:cs="Courier New"/>
+          <w:color w:val="A9B7C6"/>
+          <w:sz w:val="20"/>
+          <w:szCs w:val="20"/>
+          <w:lang w:eastAsia="en-GB"/>
+        </w:rPr>
+        <w:br/>
+        <w:t xml:space="preserve">        {</w:t>
+      </w:r>
+      <w:r>
+        <w:rPr>
+          <w:rFonts w:ascii="Courier New" w:eastAsia="Times New Roman" w:hAnsi="Courier New" w:cs="Courier New"/>
+          <w:color w:val="6A8759"/>
+          <w:sz w:val="20"/>
+          <w:szCs w:val="20"/>
+          <w:lang w:eastAsia="en-GB"/>
+        </w:rPr>
+        <w:t>"Content-Type"</w:t>
+      </w:r>
+      <w:r>
+        <w:rPr>
+          <w:rFonts w:ascii="Courier New" w:eastAsia="Times New Roman" w:hAnsi="Courier New" w:cs="Courier New"/>
+          <w:color w:val="A9B7C6"/>
+          <w:sz w:val="20"/>
+          <w:szCs w:val="20"/>
+          <w:lang w:eastAsia="en-GB"/>
+        </w:rPr>
+        <w:t xml:space="preserve">: </w:t>
+      </w:r>
+      <w:r>
+        <w:rPr>
+          <w:rFonts w:ascii="Courier New" w:eastAsia="Times New Roman" w:hAnsi="Courier New" w:cs="Courier New"/>
+          <w:color w:val="6A8759"/>
+          <w:sz w:val="20"/>
+          <w:szCs w:val="20"/>
+          <w:lang w:eastAsia="en-GB"/>
+        </w:rPr>
+        <w:t>"application/json;charset=utf-8"</w:t>
+      </w:r>
+      <w:r>
+        <w:rPr>
+          <w:rFonts w:ascii="Courier New" w:eastAsia="Times New Roman" w:hAnsi="Courier New" w:cs="Courier New"/>
+          <w:color w:val="CC7832"/>
+          <w:sz w:val="20"/>
+          <w:szCs w:val="20"/>
+          <w:lang w:eastAsia="en-GB"/>
+        </w:rPr>
+        <w:t xml:space="preserve">, </w:t>
+      </w:r>
+      <w:r>
+        <w:rPr>
+          <w:rFonts w:ascii="Courier New" w:eastAsia="Times New Roman" w:hAnsi="Courier New" w:cs="Courier New"/>
+          <w:color w:val="6A8759"/>
+          <w:sz w:val="20"/>
+          <w:szCs w:val="20"/>
+          <w:lang w:eastAsia="en-GB"/>
+        </w:rPr>
+        <w:t>"X-MBX-APIKEY"</w:t>
+      </w:r>
+      <w:r>
+        <w:rPr>
+          <w:rFonts w:ascii="Courier New" w:eastAsia="Times New Roman" w:hAnsi="Courier New" w:cs="Courier New"/>
+          <w:color w:val="A9B7C6"/>
+          <w:sz w:val="20"/>
+          <w:szCs w:val="20"/>
+          <w:lang w:eastAsia="en-GB"/>
+        </w:rPr>
+        <w:t xml:space="preserve">: </w:t>
+      </w:r>
+      <w:r>
+        <w:rPr>
+          <w:rFonts w:ascii="Courier New" w:eastAsia="Times New Roman" w:hAnsi="Courier New" w:cs="Courier New"/>
+          <w:color w:val="94558D"/>
+          <w:sz w:val="20"/>
+          <w:szCs w:val="20"/>
+          <w:lang w:eastAsia="en-GB"/>
+        </w:rPr>
+        <w:t>self</w:t>
+      </w:r>
+      <w:r>
+        <w:rPr>
+          <w:rFonts w:ascii="Courier New" w:eastAsia="Times New Roman" w:hAnsi="Courier New" w:cs="Courier New"/>
+          <w:color w:val="A9B7C6"/>
+          <w:sz w:val="20"/>
+          <w:szCs w:val="20"/>
+          <w:lang w:eastAsia="en-GB"/>
+        </w:rPr>
+        <w:t>._public_key}</w:t>
+      </w:r>
+      <w:r>
+        <w:rPr>
+          <w:rFonts w:ascii="Courier New" w:eastAsia="Times New Roman" w:hAnsi="Courier New" w:cs="Courier New"/>
+          <w:color w:val="A9B7C6"/>
+          <w:sz w:val="20"/>
+          <w:szCs w:val="20"/>
+          <w:lang w:eastAsia="en-GB"/>
+        </w:rPr>
+        <w:br/>
+        <w:t xml:space="preserve">    )</w:t>
+      </w:r>
+      <w:r>
+        <w:rPr>
+          <w:rFonts w:ascii="Courier New" w:eastAsia="Times New Roman" w:hAnsi="Courier New" w:cs="Courier New"/>
+          <w:color w:val="A9B7C6"/>
+          <w:sz w:val="20"/>
+          <w:szCs w:val="20"/>
+          <w:lang w:eastAsia="en-GB"/>
+        </w:rPr>
+        <w:br/>
+        <w:t xml:space="preserve">    </w:t>
+      </w:r>
+      <w:r>
+        <w:rPr>
+          <w:rFonts w:ascii="Courier New" w:eastAsia="Times New Roman" w:hAnsi="Courier New" w:cs="Courier New"/>
+          <w:color w:val="CC7832"/>
+          <w:sz w:val="20"/>
+          <w:szCs w:val="20"/>
+          <w:lang w:eastAsia="en-GB"/>
+        </w:rPr>
+        <w:t xml:space="preserve">return </w:t>
+      </w:r>
+      <w:r>
+        <w:rPr>
+          <w:rFonts w:ascii="Courier New" w:eastAsia="Times New Roman" w:hAnsi="Courier New" w:cs="Courier New"/>
+          <w:color w:val="A9B7C6"/>
+          <w:sz w:val="20"/>
+          <w:szCs w:val="20"/>
+          <w:lang w:eastAsia="en-GB"/>
+        </w:rPr>
+        <w:t>{</w:t>
+      </w:r>
+      <w:r>
+        <w:rPr>
+          <w:rFonts w:ascii="Courier New" w:eastAsia="Times New Roman" w:hAnsi="Courier New" w:cs="Courier New"/>
+          <w:color w:val="A9B7C6"/>
+          <w:sz w:val="20"/>
+          <w:szCs w:val="20"/>
+          <w:lang w:eastAsia="en-GB"/>
+        </w:rPr>
+        <w:br/>
+        <w:t xml:space="preserve">        </w:t>
+      </w:r>
+      <w:r>
+        <w:rPr>
+          <w:rFonts w:ascii="Courier New" w:eastAsia="Times New Roman" w:hAnsi="Courier New" w:cs="Courier New"/>
+          <w:color w:val="6A8759"/>
+          <w:sz w:val="20"/>
+          <w:szCs w:val="20"/>
+          <w:lang w:eastAsia="en-GB"/>
+        </w:rPr>
+        <w:t>"GET"</w:t>
+      </w:r>
+      <w:r>
+        <w:rPr>
+          <w:rFonts w:ascii="Courier New" w:eastAsia="Times New Roman" w:hAnsi="Courier New" w:cs="Courier New"/>
+          <w:color w:val="A9B7C6"/>
+          <w:sz w:val="20"/>
+          <w:szCs w:val="20"/>
+          <w:lang w:eastAsia="en-GB"/>
+        </w:rPr>
+        <w:t>: session.get</w:t>
+      </w:r>
+      <w:r>
+        <w:rPr>
+          <w:rFonts w:ascii="Courier New" w:eastAsia="Times New Roman" w:hAnsi="Courier New" w:cs="Courier New"/>
+          <w:color w:val="CC7832"/>
+          <w:sz w:val="20"/>
+          <w:szCs w:val="20"/>
+          <w:lang w:eastAsia="en-GB"/>
+        </w:rPr>
+        <w:t>,</w:t>
+      </w:r>
+      <w:r>
+        <w:rPr>
+          <w:rFonts w:ascii="Courier New" w:eastAsia="Times New Roman" w:hAnsi="Courier New" w:cs="Courier New"/>
+          <w:color w:val="CC7832"/>
+          <w:sz w:val="20"/>
+          <w:szCs w:val="20"/>
+          <w:lang w:eastAsia="en-GB"/>
+        </w:rPr>
+        <w:br/>
+        <w:t xml:space="preserve">        </w:t>
+      </w:r>
+      <w:r>
+        <w:rPr>
+          <w:rFonts w:ascii="Courier New" w:eastAsia="Times New Roman" w:hAnsi="Courier New" w:cs="Courier New"/>
+          <w:color w:val="6A8759"/>
+          <w:sz w:val="20"/>
+          <w:szCs w:val="20"/>
+          <w:lang w:eastAsia="en-GB"/>
+        </w:rPr>
+        <w:t>"DELETE"</w:t>
+      </w:r>
+      <w:r>
+        <w:rPr>
+          <w:rFonts w:ascii="Courier New" w:eastAsia="Times New Roman" w:hAnsi="Courier New" w:cs="Courier New"/>
+          <w:color w:val="A9B7C6"/>
+          <w:sz w:val="20"/>
+          <w:szCs w:val="20"/>
+          <w:lang w:eastAsia="en-GB"/>
+        </w:rPr>
+        <w:t>: session.delete</w:t>
+      </w:r>
+      <w:r>
+        <w:rPr>
+          <w:rFonts w:ascii="Courier New" w:eastAsia="Times New Roman" w:hAnsi="Courier New" w:cs="Courier New"/>
+          <w:color w:val="CC7832"/>
+          <w:sz w:val="20"/>
+          <w:szCs w:val="20"/>
+          <w:lang w:eastAsia="en-GB"/>
+        </w:rPr>
+        <w:t>,</w:t>
+      </w:r>
+      <w:r>
+        <w:rPr>
+          <w:rFonts w:ascii="Courier New" w:eastAsia="Times New Roman" w:hAnsi="Courier New" w:cs="Courier New"/>
+          <w:color w:val="CC7832"/>
+          <w:sz w:val="20"/>
+          <w:szCs w:val="20"/>
+          <w:lang w:eastAsia="en-GB"/>
+        </w:rPr>
+        <w:br/>
+        <w:t xml:space="preserve">        </w:t>
+      </w:r>
+      <w:r>
+        <w:rPr>
+          <w:rFonts w:ascii="Courier New" w:eastAsia="Times New Roman" w:hAnsi="Courier New" w:cs="Courier New"/>
+          <w:color w:val="6A8759"/>
+          <w:sz w:val="20"/>
+          <w:szCs w:val="20"/>
+          <w:lang w:eastAsia="en-GB"/>
+        </w:rPr>
+        <w:t>"PUT"</w:t>
+      </w:r>
+      <w:r>
+        <w:rPr>
+          <w:rFonts w:ascii="Courier New" w:eastAsia="Times New Roman" w:hAnsi="Courier New" w:cs="Courier New"/>
+          <w:color w:val="A9B7C6"/>
+          <w:sz w:val="20"/>
+          <w:szCs w:val="20"/>
+          <w:lang w:eastAsia="en-GB"/>
+        </w:rPr>
+        <w:t>: session.put</w:t>
+      </w:r>
+      <w:r>
+        <w:rPr>
+          <w:rFonts w:ascii="Courier New" w:eastAsia="Times New Roman" w:hAnsi="Courier New" w:cs="Courier New"/>
+          <w:color w:val="CC7832"/>
+          <w:sz w:val="20"/>
+          <w:szCs w:val="20"/>
+          <w:lang w:eastAsia="en-GB"/>
+        </w:rPr>
+        <w:t>,</w:t>
+      </w:r>
+      <w:r>
+        <w:rPr>
+          <w:rFonts w:ascii="Courier New" w:eastAsia="Times New Roman" w:hAnsi="Courier New" w:cs="Courier New"/>
+          <w:color w:val="CC7832"/>
+          <w:sz w:val="20"/>
+          <w:szCs w:val="20"/>
+          <w:lang w:eastAsia="en-GB"/>
+        </w:rPr>
+        <w:br/>
+        <w:t xml:space="preserve">        </w:t>
+      </w:r>
+      <w:r>
+        <w:rPr>
+          <w:rFonts w:ascii="Courier New" w:eastAsia="Times New Roman" w:hAnsi="Courier New" w:cs="Courier New"/>
+          <w:color w:val="6A8759"/>
+          <w:sz w:val="20"/>
+          <w:szCs w:val="20"/>
+          <w:lang w:eastAsia="en-GB"/>
+        </w:rPr>
+        <w:t>"POST"</w:t>
+      </w:r>
+      <w:r>
+        <w:rPr>
+          <w:rFonts w:ascii="Courier New" w:eastAsia="Times New Roman" w:hAnsi="Courier New" w:cs="Courier New"/>
+          <w:color w:val="A9B7C6"/>
+          <w:sz w:val="20"/>
+          <w:szCs w:val="20"/>
+          <w:lang w:eastAsia="en-GB"/>
+        </w:rPr>
+        <w:t>: session.post</w:t>
+      </w:r>
+      <w:r>
+        <w:rPr>
+          <w:rFonts w:ascii="Courier New" w:eastAsia="Times New Roman" w:hAnsi="Courier New" w:cs="Courier New"/>
+          <w:color w:val="CC7832"/>
+          <w:sz w:val="20"/>
+          <w:szCs w:val="20"/>
+          <w:lang w:eastAsia="en-GB"/>
+        </w:rPr>
+        <w:t>,</w:t>
+      </w:r>
+      <w:r>
+        <w:rPr>
+          <w:rFonts w:ascii="Courier New" w:eastAsia="Times New Roman" w:hAnsi="Courier New" w:cs="Courier New"/>
+          <w:color w:val="CC7832"/>
+          <w:sz w:val="20"/>
+          <w:szCs w:val="20"/>
+          <w:lang w:eastAsia="en-GB"/>
+        </w:rPr>
+        <w:br/>
+        <w:t xml:space="preserve">    </w:t>
+      </w:r>
+      <w:r>
+        <w:rPr>
+          <w:rFonts w:ascii="Courier New" w:eastAsia="Times New Roman" w:hAnsi="Courier New" w:cs="Courier New"/>
+          <w:color w:val="A9B7C6"/>
+          <w:sz w:val="20"/>
+          <w:szCs w:val="20"/>
+          <w:lang w:eastAsia="en-GB"/>
+        </w:rPr>
+        <w:t>}.get(http_method</w:t>
+      </w:r>
+      <w:r>
+        <w:rPr>
+          <w:rFonts w:ascii="Courier New" w:eastAsia="Times New Roman" w:hAnsi="Courier New" w:cs="Courier New"/>
+          <w:color w:val="CC7832"/>
+          <w:sz w:val="20"/>
+          <w:szCs w:val="20"/>
+          <w:lang w:eastAsia="en-GB"/>
+        </w:rPr>
+        <w:t xml:space="preserve">, </w:t>
+      </w:r>
+      <w:r>
+        <w:rPr>
+          <w:rFonts w:ascii="Courier New" w:eastAsia="Times New Roman" w:hAnsi="Courier New" w:cs="Courier New"/>
+          <w:color w:val="6A8759"/>
+          <w:sz w:val="20"/>
+          <w:szCs w:val="20"/>
+          <w:lang w:eastAsia="en-GB"/>
+        </w:rPr>
+        <w:t>"GET"</w:t>
+      </w:r>
+      <w:r>
+        <w:rPr>
+          <w:rFonts w:ascii="Courier New" w:eastAsia="Times New Roman" w:hAnsi="Courier New" w:cs="Courier New"/>
+          <w:color w:val="A9B7C6"/>
+          <w:sz w:val="20"/>
+          <w:szCs w:val="20"/>
+          <w:lang w:eastAsia="en-GB"/>
+        </w:rPr>
+        <w:t>)</w:t>
+      </w:r>
+      <w:r>
+        <w:rPr>
+          <w:rFonts w:ascii="Courier New" w:eastAsia="Times New Roman" w:hAnsi="Courier New" w:cs="Courier New"/>
+          <w:color w:val="A9B7C6"/>
+          <w:sz w:val="20"/>
+          <w:szCs w:val="20"/>
+          <w:lang w:eastAsia="en-GB"/>
+        </w:rPr>
+        <w:br/>
+      </w:r>
+      <w:r>
+        <w:rPr>
+          <w:rFonts w:ascii="Courier New" w:eastAsia="Times New Roman" w:hAnsi="Courier New" w:cs="Courier New"/>
+          <w:color w:val="A9B7C6"/>
+          <w:sz w:val="20"/>
+          <w:szCs w:val="20"/>
+          <w:lang w:eastAsia="en-GB"/>
+        </w:rPr>
+        <w:br/>
+      </w:r>
+      <w:r>
+        <w:rPr>
+          <w:rFonts w:ascii="Courier New" w:eastAsia="Times New Roman" w:hAnsi="Courier New" w:cs="Courier New"/>
+          <w:color w:val="CC7832"/>
+          <w:sz w:val="20"/>
+          <w:szCs w:val="20"/>
+          <w:lang w:eastAsia="en-GB"/>
+        </w:rPr>
+        <w:t xml:space="preserve">def </w:t>
+      </w:r>
+      <w:r>
+        <w:rPr>
+          <w:rFonts w:ascii="Courier New" w:eastAsia="Times New Roman" w:hAnsi="Courier New" w:cs="Courier New"/>
+          <w:color w:val="FFC66D"/>
+          <w:sz w:val="20"/>
+          <w:szCs w:val="20"/>
+          <w:lang w:eastAsia="en-GB"/>
+        </w:rPr>
+        <w:t>_send_signed_request</w:t>
+      </w:r>
+      <w:r>
+        <w:rPr>
+          <w:rFonts w:ascii="Courier New" w:eastAsia="Times New Roman" w:hAnsi="Courier New" w:cs="Courier New"/>
+          <w:color w:val="A9B7C6"/>
+          <w:sz w:val="20"/>
+          <w:szCs w:val="20"/>
+          <w:lang w:eastAsia="en-GB"/>
+        </w:rPr>
+        <w:t>(</w:t>
+      </w:r>
+      <w:r>
+        <w:rPr>
+          <w:rFonts w:ascii="Courier New" w:eastAsia="Times New Roman" w:hAnsi="Courier New" w:cs="Courier New"/>
+          <w:color w:val="94558D"/>
+          <w:sz w:val="20"/>
+          <w:szCs w:val="20"/>
+          <w:lang w:eastAsia="en-GB"/>
+        </w:rPr>
+        <w:t>self</w:t>
+      </w:r>
+      <w:r>
+        <w:rPr>
+          <w:rFonts w:ascii="Courier New" w:eastAsia="Times New Roman" w:hAnsi="Courier New" w:cs="Courier New"/>
+          <w:color w:val="CC7832"/>
+          <w:sz w:val="20"/>
+          <w:szCs w:val="20"/>
+          <w:lang w:eastAsia="en-GB"/>
+        </w:rPr>
+        <w:t xml:space="preserve">, </w:t>
+      </w:r>
+      <w:r>
+        <w:rPr>
+          <w:rFonts w:ascii="Courier New" w:eastAsia="Times New Roman" w:hAnsi="Courier New" w:cs="Courier New"/>
+          <w:color w:val="A9B7C6"/>
+          <w:sz w:val="20"/>
+          <w:szCs w:val="20"/>
+          <w:lang w:eastAsia="en-GB"/>
+        </w:rPr>
+        <w:t xml:space="preserve">http_method: </w:t>
+      </w:r>
+      <w:r>
+        <w:rPr>
+          <w:rFonts w:ascii="Courier New" w:eastAsia="Times New Roman" w:hAnsi="Courier New" w:cs="Courier New"/>
+          <w:color w:val="8888C6"/>
+          <w:sz w:val="20"/>
+          <w:szCs w:val="20"/>
+          <w:lang w:eastAsia="en-GB"/>
+        </w:rPr>
+        <w:t>str</w:t>
+      </w:r>
+      <w:r>
+        <w:rPr>
+          <w:rFonts w:ascii="Courier New" w:eastAsia="Times New Roman" w:hAnsi="Courier New" w:cs="Courier New"/>
+          <w:color w:val="CC7832"/>
+          <w:sz w:val="20"/>
+          <w:szCs w:val="20"/>
+          <w:lang w:eastAsia="en-GB"/>
+        </w:rPr>
+        <w:t xml:space="preserve">, </w:t>
+      </w:r>
+      <w:r>
+        <w:rPr>
+          <w:rFonts w:ascii="Courier New" w:eastAsia="Times New Roman" w:hAnsi="Courier New" w:cs="Courier New"/>
+          <w:color w:val="A9B7C6"/>
+          <w:sz w:val="20"/>
+          <w:szCs w:val="20"/>
+          <w:lang w:eastAsia="en-GB"/>
+        </w:rPr>
+        <w:t xml:space="preserve">url_path: </w:t>
+      </w:r>
+      <w:r>
+        <w:rPr>
+          <w:rFonts w:ascii="Courier New" w:eastAsia="Times New Roman" w:hAnsi="Courier New" w:cs="Courier New"/>
+          <w:color w:val="8888C6"/>
+          <w:sz w:val="20"/>
+          <w:szCs w:val="20"/>
+          <w:lang w:eastAsia="en-GB"/>
+        </w:rPr>
+        <w:t>str</w:t>
+      </w:r>
+      <w:r>
+        <w:rPr>
+          <w:rFonts w:ascii="Courier New" w:eastAsia="Times New Roman" w:hAnsi="Courier New" w:cs="Courier New"/>
+          <w:color w:val="CC7832"/>
+          <w:sz w:val="20"/>
+          <w:szCs w:val="20"/>
+          <w:lang w:eastAsia="en-GB"/>
+        </w:rPr>
+        <w:t xml:space="preserve">, </w:t>
+      </w:r>
+      <w:r>
+        <w:rPr>
+          <w:rFonts w:ascii="Courier New" w:eastAsia="Times New Roman" w:hAnsi="Courier New" w:cs="Courier New"/>
+          <w:color w:val="A9B7C6"/>
+          <w:sz w:val="20"/>
+          <w:szCs w:val="20"/>
+          <w:lang w:eastAsia="en-GB"/>
+        </w:rPr>
+        <w:t>payload={}):</w:t>
+      </w:r>
+      <w:r>
+        <w:rPr>
+          <w:rFonts w:ascii="Courier New" w:eastAsia="Times New Roman" w:hAnsi="Courier New" w:cs="Courier New"/>
+          <w:color w:val="A9B7C6"/>
+          <w:sz w:val="20"/>
+          <w:szCs w:val="20"/>
+          <w:lang w:eastAsia="en-GB"/>
+        </w:rPr>
+        <w:br/>
+        <w:t xml:space="preserve">    query_string = urlencode(payload</w:t>
+      </w:r>
+      <w:r>
+        <w:rPr>
+          <w:rFonts w:ascii="Courier New" w:eastAsia="Times New Roman" w:hAnsi="Courier New" w:cs="Courier New"/>
+          <w:color w:val="CC7832"/>
+          <w:sz w:val="20"/>
+          <w:szCs w:val="20"/>
+          <w:lang w:eastAsia="en-GB"/>
+        </w:rPr>
+        <w:t>, True</w:t>
+      </w:r>
+      <w:r>
+        <w:rPr>
+          <w:rFonts w:ascii="Courier New" w:eastAsia="Times New Roman" w:hAnsi="Courier New" w:cs="Courier New"/>
+          <w:color w:val="A9B7C6"/>
+          <w:sz w:val="20"/>
+          <w:szCs w:val="20"/>
+          <w:lang w:eastAsia="en-GB"/>
+        </w:rPr>
+        <w:t>)</w:t>
+      </w:r>
+      <w:r>
+        <w:rPr>
+          <w:rFonts w:ascii="Courier New" w:eastAsia="Times New Roman" w:hAnsi="Courier New" w:cs="Courier New"/>
+          <w:color w:val="A9B7C6"/>
+          <w:sz w:val="20"/>
+          <w:szCs w:val="20"/>
+          <w:lang w:eastAsia="en-GB"/>
+        </w:rPr>
+        <w:br/>
+        <w:t xml:space="preserve">    </w:t>
+      </w:r>
+      <w:r>
+        <w:rPr>
+          <w:rFonts w:ascii="Courier New" w:eastAsia="Times New Roman" w:hAnsi="Courier New" w:cs="Courier New"/>
+          <w:color w:val="CC7832"/>
+          <w:sz w:val="20"/>
+          <w:szCs w:val="20"/>
+          <w:lang w:eastAsia="en-GB"/>
+        </w:rPr>
+        <w:t xml:space="preserve">if </w:t>
+      </w:r>
+      <w:r>
+        <w:rPr>
+          <w:rFonts w:ascii="Courier New" w:eastAsia="Times New Roman" w:hAnsi="Courier New" w:cs="Courier New"/>
+          <w:color w:val="A9B7C6"/>
+          <w:sz w:val="20"/>
+          <w:szCs w:val="20"/>
+          <w:lang w:eastAsia="en-GB"/>
+        </w:rPr>
+        <w:t>query_string:</w:t>
+      </w:r>
+      <w:r>
+        <w:rPr>
+          <w:rFonts w:ascii="Courier New" w:eastAsia="Times New Roman" w:hAnsi="Courier New" w:cs="Courier New"/>
+          <w:color w:val="A9B7C6"/>
+          <w:sz w:val="20"/>
+          <w:szCs w:val="20"/>
+          <w:lang w:eastAsia="en-GB"/>
+        </w:rPr>
+        <w:br/>
+        <w:t xml:space="preserve">        query_string = </w:t>
+      </w:r>
+      <w:r>
+        <w:rPr>
+          <w:rFonts w:ascii="Courier New" w:eastAsia="Times New Roman" w:hAnsi="Courier New" w:cs="Courier New"/>
+          <w:color w:val="6A8759"/>
+          <w:sz w:val="20"/>
+          <w:szCs w:val="20"/>
+          <w:lang w:eastAsia="en-GB"/>
+        </w:rPr>
+        <w:t>"{}&amp;timestamp={}"</w:t>
+      </w:r>
+      <w:r>
+        <w:rPr>
+          <w:rFonts w:ascii="Courier New" w:eastAsia="Times New Roman" w:hAnsi="Courier New" w:cs="Courier New"/>
+          <w:color w:val="A9B7C6"/>
+          <w:sz w:val="20"/>
+          <w:szCs w:val="20"/>
+          <w:lang w:eastAsia="en-GB"/>
+        </w:rPr>
+        <w:t>.format(query_string</w:t>
+      </w:r>
+      <w:r>
+        <w:rPr>
+          <w:rFonts w:ascii="Courier New" w:eastAsia="Times New Roman" w:hAnsi="Courier New" w:cs="Courier New"/>
+          <w:color w:val="CC7832"/>
+          <w:sz w:val="20"/>
+          <w:szCs w:val="20"/>
+          <w:lang w:eastAsia="en-GB"/>
+        </w:rPr>
+        <w:t xml:space="preserve">, </w:t>
+      </w:r>
+      <w:r>
+        <w:rPr>
+          <w:rFonts w:ascii="Courier New" w:eastAsia="Times New Roman" w:hAnsi="Courier New" w:cs="Courier New"/>
+          <w:color w:val="94558D"/>
+          <w:sz w:val="20"/>
+          <w:szCs w:val="20"/>
+          <w:lang w:eastAsia="en-GB"/>
+        </w:rPr>
+        <w:t>self</w:t>
+      </w:r>
+      <w:r>
+        <w:rPr>
+          <w:rFonts w:ascii="Courier New" w:eastAsia="Times New Roman" w:hAnsi="Courier New" w:cs="Courier New"/>
+          <w:color w:val="A9B7C6"/>
+          <w:sz w:val="20"/>
+          <w:szCs w:val="20"/>
+          <w:lang w:eastAsia="en-GB"/>
+        </w:rPr>
+        <w:t>._get_timestamp())</w:t>
+      </w:r>
+      <w:r>
+        <w:rPr>
+          <w:rFonts w:ascii="Courier New" w:eastAsia="Times New Roman" w:hAnsi="Courier New" w:cs="Courier New"/>
+          <w:color w:val="A9B7C6"/>
+          <w:sz w:val="20"/>
+          <w:szCs w:val="20"/>
+          <w:lang w:eastAsia="en-GB"/>
+        </w:rPr>
+        <w:br/>
+        <w:t xml:space="preserve">    </w:t>
+      </w:r>
+      <w:r>
+        <w:rPr>
+          <w:rFonts w:ascii="Courier New" w:eastAsia="Times New Roman" w:hAnsi="Courier New" w:cs="Courier New"/>
+          <w:color w:val="CC7832"/>
+          <w:sz w:val="20"/>
+          <w:szCs w:val="20"/>
+          <w:lang w:eastAsia="en-GB"/>
+        </w:rPr>
+        <w:t>else</w:t>
+      </w:r>
+      <w:r>
+        <w:rPr>
+          <w:rFonts w:ascii="Courier New" w:eastAsia="Times New Roman" w:hAnsi="Courier New" w:cs="Courier New"/>
+          <w:color w:val="A9B7C6"/>
+          <w:sz w:val="20"/>
+          <w:szCs w:val="20"/>
+          <w:lang w:eastAsia="en-GB"/>
+        </w:rPr>
+        <w:t>:</w:t>
+      </w:r>
+      <w:r>
+        <w:rPr>
+          <w:rFonts w:ascii="Courier New" w:eastAsia="Times New Roman" w:hAnsi="Courier New" w:cs="Courier New"/>
+          <w:color w:val="A9B7C6"/>
+          <w:sz w:val="20"/>
+          <w:szCs w:val="20"/>
+          <w:lang w:eastAsia="en-GB"/>
+        </w:rPr>
+        <w:br/>
+        <w:t xml:space="preserve">        query_string = </w:t>
+      </w:r>
+      <w:r>
+        <w:rPr>
+          <w:rFonts w:ascii="Courier New" w:eastAsia="Times New Roman" w:hAnsi="Courier New" w:cs="Courier New"/>
+          <w:color w:val="6A8759"/>
+          <w:sz w:val="20"/>
+          <w:szCs w:val="20"/>
+          <w:lang w:eastAsia="en-GB"/>
+        </w:rPr>
+        <w:t>"timestamp={}"</w:t>
+      </w:r>
+      <w:r>
+        <w:rPr>
+          <w:rFonts w:ascii="Courier New" w:eastAsia="Times New Roman" w:hAnsi="Courier New" w:cs="Courier New"/>
+          <w:color w:val="A9B7C6"/>
+          <w:sz w:val="20"/>
+          <w:szCs w:val="20"/>
+          <w:lang w:eastAsia="en-GB"/>
+        </w:rPr>
+        <w:t>.format(</w:t>
+      </w:r>
+      <w:r>
+        <w:rPr>
+          <w:rFonts w:ascii="Courier New" w:eastAsia="Times New Roman" w:hAnsi="Courier New" w:cs="Courier New"/>
+          <w:color w:val="94558D"/>
+          <w:sz w:val="20"/>
+          <w:szCs w:val="20"/>
+          <w:lang w:eastAsia="en-GB"/>
+        </w:rPr>
+        <w:t>self</w:t>
+      </w:r>
+      <w:r>
+        <w:rPr>
+          <w:rFonts w:ascii="Courier New" w:eastAsia="Times New Roman" w:hAnsi="Courier New" w:cs="Courier New"/>
+          <w:color w:val="A9B7C6"/>
+          <w:sz w:val="20"/>
+          <w:szCs w:val="20"/>
+          <w:lang w:eastAsia="en-GB"/>
+        </w:rPr>
+        <w:t>._get_timestamp())</w:t>
+      </w:r>
+      <w:r>
+        <w:rPr>
+          <w:rFonts w:ascii="Courier New" w:eastAsia="Times New Roman" w:hAnsi="Courier New" w:cs="Courier New"/>
+          <w:color w:val="A9B7C6"/>
+          <w:sz w:val="20"/>
+          <w:szCs w:val="20"/>
+          <w:lang w:eastAsia="en-GB"/>
+        </w:rPr>
+        <w:br/>
+      </w:r>
+      <w:r>
+        <w:rPr>
+          <w:rFonts w:ascii="Courier New" w:eastAsia="Times New Roman" w:hAnsi="Courier New" w:cs="Courier New"/>
+          <w:color w:val="A9B7C6"/>
+          <w:sz w:val="20"/>
+          <w:szCs w:val="20"/>
+          <w:lang w:eastAsia="en-GB"/>
+        </w:rPr>
+        <w:br/>
+        <w:t xml:space="preserve">    url = (</w:t>
+      </w:r>
+      <w:r>
+        <w:rPr>
+          <w:rFonts w:ascii="Courier New" w:eastAsia="Times New Roman" w:hAnsi="Courier New" w:cs="Courier New"/>
+          <w:color w:val="A9B7C6"/>
+          <w:sz w:val="20"/>
+          <w:szCs w:val="20"/>
+          <w:lang w:eastAsia="en-GB"/>
+        </w:rPr>
+        <w:br/>
+        <w:t xml:space="preserve">        </w:t>
+      </w:r>
+      <w:r>
+        <w:rPr>
+          <w:rFonts w:ascii="Courier New" w:eastAsia="Times New Roman" w:hAnsi="Courier New" w:cs="Courier New"/>
+          <w:color w:val="94558D"/>
+          <w:sz w:val="20"/>
+          <w:szCs w:val="20"/>
+          <w:lang w:eastAsia="en-GB"/>
+        </w:rPr>
+        <w:t>self</w:t>
+      </w:r>
+      <w:r>
+        <w:rPr>
+          <w:rFonts w:ascii="Courier New" w:eastAsia="Times New Roman" w:hAnsi="Courier New" w:cs="Courier New"/>
+          <w:color w:val="A9B7C6"/>
+          <w:sz w:val="20"/>
+          <w:szCs w:val="20"/>
+          <w:lang w:eastAsia="en-GB"/>
+        </w:rPr>
+        <w:t xml:space="preserve">._base_url + url_path + </w:t>
+      </w:r>
+      <w:r>
+        <w:rPr>
+          <w:rFonts w:ascii="Courier New" w:eastAsia="Times New Roman" w:hAnsi="Courier New" w:cs="Courier New"/>
+          <w:color w:val="6A8759"/>
+          <w:sz w:val="20"/>
+          <w:szCs w:val="20"/>
+          <w:lang w:eastAsia="en-GB"/>
+        </w:rPr>
+        <w:t xml:space="preserve">"?" </w:t>
+      </w:r>
+      <w:r>
+        <w:rPr>
+          <w:rFonts w:ascii="Courier New" w:eastAsia="Times New Roman" w:hAnsi="Courier New" w:cs="Courier New"/>
+          <w:color w:val="A9B7C6"/>
+          <w:sz w:val="20"/>
+          <w:szCs w:val="20"/>
+          <w:lang w:eastAsia="en-GB"/>
+        </w:rPr>
+        <w:t xml:space="preserve">+ query_string + </w:t>
+      </w:r>
+      <w:r>
+        <w:rPr>
+          <w:rFonts w:ascii="Courier New" w:eastAsia="Times New Roman" w:hAnsi="Courier New" w:cs="Courier New"/>
+          <w:color w:val="6A8759"/>
+          <w:sz w:val="20"/>
+          <w:szCs w:val="20"/>
+          <w:lang w:eastAsia="en-GB"/>
+        </w:rPr>
+        <w:t xml:space="preserve">"&amp;signature=" </w:t>
+      </w:r>
+      <w:r>
+        <w:rPr>
+          <w:rFonts w:ascii="Courier New" w:eastAsia="Times New Roman" w:hAnsi="Courier New" w:cs="Courier New"/>
+          <w:color w:val="A9B7C6"/>
+          <w:sz w:val="20"/>
+          <w:szCs w:val="20"/>
+          <w:lang w:eastAsia="en-GB"/>
+        </w:rPr>
+        <w:t xml:space="preserve">+ </w:t>
+      </w:r>
+      <w:r>
+        <w:rPr>
+          <w:rFonts w:ascii="Courier New" w:eastAsia="Times New Roman" w:hAnsi="Courier New" w:cs="Courier New"/>
+          <w:color w:val="94558D"/>
+          <w:sz w:val="20"/>
+          <w:szCs w:val="20"/>
+          <w:lang w:eastAsia="en-GB"/>
+        </w:rPr>
+        <w:t>self</w:t>
+      </w:r>
+      <w:r>
+        <w:rPr>
+          <w:rFonts w:ascii="Courier New" w:eastAsia="Times New Roman" w:hAnsi="Courier New" w:cs="Courier New"/>
+          <w:color w:val="A9B7C6"/>
+          <w:sz w:val="20"/>
+          <w:szCs w:val="20"/>
+          <w:lang w:eastAsia="en-GB"/>
+        </w:rPr>
+        <w:t>._hashing(query_string)</w:t>
+      </w:r>
+      <w:r>
+        <w:rPr>
+          <w:rFonts w:ascii="Courier New" w:eastAsia="Times New Roman" w:hAnsi="Courier New" w:cs="Courier New"/>
+          <w:color w:val="A9B7C6"/>
+          <w:sz w:val="20"/>
+          <w:szCs w:val="20"/>
+          <w:lang w:eastAsia="en-GB"/>
+        </w:rPr>
+        <w:br/>
+        <w:t xml:space="preserve">    )</w:t>
+      </w:r>
+      <w:r>
+        <w:rPr>
+          <w:rFonts w:ascii="Courier New" w:eastAsia="Times New Roman" w:hAnsi="Courier New" w:cs="Courier New"/>
+          <w:color w:val="A9B7C6"/>
+          <w:sz w:val="20"/>
+          <w:szCs w:val="20"/>
+          <w:lang w:eastAsia="en-GB"/>
+        </w:rPr>
+        <w:br/>
+      </w:r>
+      <w:r>
+        <w:rPr>
+          <w:rFonts w:ascii="Courier New" w:eastAsia="Times New Roman" w:hAnsi="Courier New" w:cs="Courier New"/>
+          <w:color w:val="A9B7C6"/>
+          <w:sz w:val="20"/>
+          <w:szCs w:val="20"/>
+          <w:lang w:eastAsia="en-GB"/>
+        </w:rPr>
+        <w:br/>
+        <w:t xml:space="preserve">    </w:t>
+      </w:r>
+      <w:r>
+        <w:rPr>
+          <w:rFonts w:ascii="Courier New" w:eastAsia="Times New Roman" w:hAnsi="Courier New" w:cs="Courier New"/>
+          <w:color w:val="8888C6"/>
+          <w:sz w:val="20"/>
+          <w:szCs w:val="20"/>
+          <w:lang w:eastAsia="en-GB"/>
+        </w:rPr>
+        <w:t>print</w:t>
+      </w:r>
+      <w:r>
+        <w:rPr>
+          <w:rFonts w:ascii="Courier New" w:eastAsia="Times New Roman" w:hAnsi="Courier New" w:cs="Courier New"/>
+          <w:color w:val="A9B7C6"/>
+          <w:sz w:val="20"/>
+          <w:szCs w:val="20"/>
+          <w:lang w:eastAsia="en-GB"/>
+        </w:rPr>
+        <w:t>(</w:t>
+      </w:r>
+      <w:r>
+        <w:rPr>
+          <w:rFonts w:ascii="Courier New" w:eastAsia="Times New Roman" w:hAnsi="Courier New" w:cs="Courier New"/>
+          <w:color w:val="6A8759"/>
+          <w:sz w:val="20"/>
+          <w:szCs w:val="20"/>
+          <w:lang w:eastAsia="en-GB"/>
+        </w:rPr>
+        <w:t>"{} {}"</w:t>
+      </w:r>
+      <w:r>
+        <w:rPr>
+          <w:rFonts w:ascii="Courier New" w:eastAsia="Times New Roman" w:hAnsi="Courier New" w:cs="Courier New"/>
+          <w:color w:val="A9B7C6"/>
+          <w:sz w:val="20"/>
+          <w:szCs w:val="20"/>
+          <w:lang w:eastAsia="en-GB"/>
+        </w:rPr>
+        <w:t>.format(http_method</w:t>
+      </w:r>
+      <w:r>
+        <w:rPr>
+          <w:rFonts w:ascii="Courier New" w:eastAsia="Times New Roman" w:hAnsi="Courier New" w:cs="Courier New"/>
+          <w:color w:val="CC7832"/>
+          <w:sz w:val="20"/>
+          <w:szCs w:val="20"/>
+          <w:lang w:eastAsia="en-GB"/>
+        </w:rPr>
+        <w:t xml:space="preserve">, </w:t>
+      </w:r>
+      <w:r>
+        <w:rPr>
+          <w:rFonts w:ascii="Courier New" w:eastAsia="Times New Roman" w:hAnsi="Courier New" w:cs="Courier New"/>
+          <w:color w:val="A9B7C6"/>
+          <w:sz w:val="20"/>
+          <w:szCs w:val="20"/>
+          <w:lang w:eastAsia="en-GB"/>
+        </w:rPr>
+        <w:t>url))</w:t>
+      </w:r>
+      <w:r>
+        <w:rPr>
+          <w:rFonts w:ascii="Courier New" w:eastAsia="Times New Roman" w:hAnsi="Courier New" w:cs="Courier New"/>
+          <w:color w:val="A9B7C6"/>
+          <w:sz w:val="20"/>
+          <w:szCs w:val="20"/>
+          <w:lang w:eastAsia="en-GB"/>
+        </w:rPr>
+        <w:br/>
+        <w:t xml:space="preserve">    params = {</w:t>
+      </w:r>
+      <w:r>
+        <w:rPr>
+          <w:rFonts w:ascii="Courier New" w:eastAsia="Times New Roman" w:hAnsi="Courier New" w:cs="Courier New"/>
+          <w:color w:val="6A8759"/>
+          <w:sz w:val="20"/>
+          <w:szCs w:val="20"/>
+          <w:lang w:eastAsia="en-GB"/>
+        </w:rPr>
+        <w:t>"url"</w:t>
+      </w:r>
+      <w:r>
+        <w:rPr>
+          <w:rFonts w:ascii="Courier New" w:eastAsia="Times New Roman" w:hAnsi="Courier New" w:cs="Courier New"/>
+          <w:color w:val="A9B7C6"/>
+          <w:sz w:val="20"/>
+          <w:szCs w:val="20"/>
+          <w:lang w:eastAsia="en-GB"/>
+        </w:rPr>
+        <w:t>: url</w:t>
+      </w:r>
+      <w:r>
+        <w:rPr>
+          <w:rFonts w:ascii="Courier New" w:eastAsia="Times New Roman" w:hAnsi="Courier New" w:cs="Courier New"/>
+          <w:color w:val="CC7832"/>
+          <w:sz w:val="20"/>
+          <w:szCs w:val="20"/>
+          <w:lang w:eastAsia="en-GB"/>
+        </w:rPr>
+        <w:t xml:space="preserve">, </w:t>
+      </w:r>
+      <w:r>
+        <w:rPr>
+          <w:rFonts w:ascii="Courier New" w:eastAsia="Times New Roman" w:hAnsi="Courier New" w:cs="Courier New"/>
+          <w:color w:val="6A8759"/>
+          <w:sz w:val="20"/>
+          <w:szCs w:val="20"/>
+          <w:lang w:eastAsia="en-GB"/>
+        </w:rPr>
+        <w:t>"params"</w:t>
+      </w:r>
+      <w:r>
+        <w:rPr>
+          <w:rFonts w:ascii="Courier New" w:eastAsia="Times New Roman" w:hAnsi="Courier New" w:cs="Courier New"/>
+          <w:color w:val="A9B7C6"/>
+          <w:sz w:val="20"/>
+          <w:szCs w:val="20"/>
+          <w:lang w:eastAsia="en-GB"/>
+        </w:rPr>
+        <w:t>: {}}</w:t>
+      </w:r>
+      <w:r>
+        <w:rPr>
+          <w:rFonts w:ascii="Courier New" w:eastAsia="Times New Roman" w:hAnsi="Courier New" w:cs="Courier New"/>
+          <w:color w:val="A9B7C6"/>
+          <w:sz w:val="20"/>
+          <w:szCs w:val="20"/>
+          <w:lang w:eastAsia="en-GB"/>
+        </w:rPr>
+        <w:br/>
+        <w:t xml:space="preserve">    response = </w:t>
+      </w:r>
+      <w:r>
+        <w:rPr>
+          <w:rFonts w:ascii="Courier New" w:eastAsia="Times New Roman" w:hAnsi="Courier New" w:cs="Courier New"/>
+          <w:color w:val="94558D"/>
+          <w:sz w:val="20"/>
+          <w:szCs w:val="20"/>
+          <w:lang w:eastAsia="en-GB"/>
+        </w:rPr>
+        <w:t>self</w:t>
+      </w:r>
+      <w:r>
+        <w:rPr>
+          <w:rFonts w:ascii="Courier New" w:eastAsia="Times New Roman" w:hAnsi="Courier New" w:cs="Courier New"/>
+          <w:color w:val="A9B7C6"/>
+          <w:sz w:val="20"/>
+          <w:szCs w:val="20"/>
+          <w:lang w:eastAsia="en-GB"/>
+        </w:rPr>
+        <w:t>._dispatch_request(http_method)(**params)</w:t>
+      </w:r>
+      <w:r>
+        <w:rPr>
+          <w:rFonts w:ascii="Courier New" w:eastAsia="Times New Roman" w:hAnsi="Courier New" w:cs="Courier New"/>
+          <w:color w:val="A9B7C6"/>
+          <w:sz w:val="20"/>
+          <w:szCs w:val="20"/>
+          <w:lang w:eastAsia="en-GB"/>
+        </w:rPr>
+        <w:br/>
+        <w:t xml:space="preserve">    </w:t>
+      </w:r>
+      <w:r>
+        <w:rPr>
+          <w:rFonts w:ascii="Courier New" w:eastAsia="Times New Roman" w:hAnsi="Courier New" w:cs="Courier New"/>
+          <w:color w:val="CC7832"/>
+          <w:sz w:val="20"/>
+          <w:szCs w:val="20"/>
+          <w:lang w:eastAsia="en-GB"/>
+        </w:rPr>
+        <w:t xml:space="preserve">return </w:t>
+      </w:r>
+      <w:r>
+        <w:rPr>
+          <w:rFonts w:ascii="Courier New" w:eastAsia="Times New Roman" w:hAnsi="Courier New" w:cs="Courier New"/>
+          <w:color w:val="A9B7C6"/>
+          <w:sz w:val="20"/>
+          <w:szCs w:val="20"/>
+          <w:lang w:eastAsia="en-GB"/>
+        </w:rPr>
+        <w:t>response.json()</w:t>
+      </w:r>
+    </w:p>
+    <w:p>
+      <w:pPr>
+        <w:shd w:val="clear" w:color="auto" w:fill="2B2B2B"/>
+        <w:tabs>
+          <w:tab w:val="left" w:pos="916"/>
+          <w:tab w:val="left" w:pos="1832"/>
+          <w:tab w:val="left" w:pos="2748"/>
+          <w:tab w:val="left" w:pos="3664"/>
+          <w:tab w:val="left" w:pos="4580"/>
+          <w:tab w:val="left" w:pos="5496"/>
+          <w:tab w:val="left" w:pos="6412"/>
+          <w:tab w:val="left" w:pos="7328"/>
+          <w:tab w:val="left" w:pos="8244"/>
+          <w:tab w:val="left" w:pos="9160"/>
+          <w:tab w:val="left" w:pos="10076"/>
+          <w:tab w:val="left" w:pos="10992"/>
+          <w:tab w:val="left" w:pos="11908"/>
+          <w:tab w:val="left" w:pos="12824"/>
+          <w:tab w:val="left" w:pos="13740"/>
+          <w:tab w:val="left" w:pos="14656"/>
+        </w:tabs>
+        <w:rPr>
+          <w:rFonts w:ascii="Courier New" w:eastAsia="Times New Roman" w:hAnsi="Courier New" w:cs="Courier New"/>
+          <w:color w:val="A9B7C6"/>
+          <w:sz w:val="20"/>
+          <w:szCs w:val="20"/>
+          <w:lang w:eastAsia="en-GB"/>
+        </w:rPr>
+      </w:pPr>
+    </w:p>
+    <w:p>
+      <w:pPr>
+        <w:shd w:val="clear" w:color="auto" w:fill="2B2B2B"/>
+        <w:tabs>
+          <w:tab w:val="left" w:pos="916"/>
+          <w:tab w:val="left" w:pos="1832"/>
+          <w:tab w:val="left" w:pos="2748"/>
+          <w:tab w:val="left" w:pos="3664"/>
+          <w:tab w:val="left" w:pos="4580"/>
+          <w:tab w:val="left" w:pos="5496"/>
+          <w:tab w:val="left" w:pos="6412"/>
+          <w:tab w:val="left" w:pos="7328"/>
+          <w:tab w:val="left" w:pos="8244"/>
+          <w:tab w:val="left" w:pos="9160"/>
+          <w:tab w:val="left" w:pos="10076"/>
+          <w:tab w:val="left" w:pos="10992"/>
+          <w:tab w:val="left" w:pos="11908"/>
+          <w:tab w:val="left" w:pos="12824"/>
+          <w:tab w:val="left" w:pos="13740"/>
+          <w:tab w:val="left" w:pos="14656"/>
+        </w:tabs>
+        <w:rPr>
+          <w:rFonts w:ascii="Courier New" w:eastAsia="Times New Roman" w:hAnsi="Courier New" w:cs="Courier New"/>
+          <w:color w:val="A9B7C6"/>
+          <w:sz w:val="20"/>
+          <w:szCs w:val="20"/>
+          <w:lang w:eastAsia="en-GB"/>
+        </w:rPr>
+      </w:pPr>
+      <w:r>
+        <w:rPr>
+          <w:rFonts w:ascii="Courier New" w:eastAsia="Times New Roman" w:hAnsi="Courier New" w:cs="Courier New"/>
+          <w:color w:val="CC7832"/>
+          <w:sz w:val="20"/>
+          <w:szCs w:val="20"/>
+          <w:lang w:eastAsia="en-GB"/>
+        </w:rPr>
+        <w:t xml:space="preserve">def </w:t>
+      </w:r>
+      <w:r>
+        <w:rPr>
+          <w:rFonts w:ascii="Courier New" w:eastAsia="Times New Roman" w:hAnsi="Courier New" w:cs="Courier New"/>
+          <w:color w:val="FFC66D"/>
+          <w:sz w:val="20"/>
+          <w:szCs w:val="20"/>
+          <w:lang w:eastAsia="en-GB"/>
+        </w:rPr>
+        <w:t>_send_public_request</w:t>
+      </w:r>
+      <w:r>
+        <w:rPr>
+          <w:rFonts w:ascii="Courier New" w:eastAsia="Times New Roman" w:hAnsi="Courier New" w:cs="Courier New"/>
+          <w:color w:val="A9B7C6"/>
+          <w:sz w:val="20"/>
+          <w:szCs w:val="20"/>
+          <w:lang w:eastAsia="en-GB"/>
+        </w:rPr>
+        <w:t>(</w:t>
+      </w:r>
+      <w:r>
+        <w:rPr>
+          <w:rFonts w:ascii="Courier New" w:eastAsia="Times New Roman" w:hAnsi="Courier New" w:cs="Courier New"/>
+          <w:color w:val="94558D"/>
+          <w:sz w:val="20"/>
+          <w:szCs w:val="20"/>
+          <w:lang w:eastAsia="en-GB"/>
+        </w:rPr>
+        <w:t>self</w:t>
+      </w:r>
+      <w:r>
+        <w:rPr>
+          <w:rFonts w:ascii="Courier New" w:eastAsia="Times New Roman" w:hAnsi="Courier New" w:cs="Courier New"/>
+          <w:color w:val="CC7832"/>
+          <w:sz w:val="20"/>
+          <w:szCs w:val="20"/>
+          <w:lang w:eastAsia="en-GB"/>
+        </w:rPr>
+        <w:t xml:space="preserve">, </w:t>
+      </w:r>
+      <w:r>
+        <w:rPr>
+          <w:rFonts w:ascii="Courier New" w:eastAsia="Times New Roman" w:hAnsi="Courier New" w:cs="Courier New"/>
+          <w:color w:val="A9B7C6"/>
+          <w:sz w:val="20"/>
+          <w:szCs w:val="20"/>
+          <w:lang w:eastAsia="en-GB"/>
+        </w:rPr>
+        <w:t xml:space="preserve">url_path: </w:t>
+      </w:r>
+      <w:r>
+        <w:rPr>
+          <w:rFonts w:ascii="Courier New" w:eastAsia="Times New Roman" w:hAnsi="Courier New" w:cs="Courier New"/>
+          <w:color w:val="8888C6"/>
+          <w:sz w:val="20"/>
+          <w:szCs w:val="20"/>
+          <w:lang w:eastAsia="en-GB"/>
+        </w:rPr>
+        <w:t>str</w:t>
+      </w:r>
+      <w:r>
+        <w:rPr>
+          <w:rFonts w:ascii="Courier New" w:eastAsia="Times New Roman" w:hAnsi="Courier New" w:cs="Courier New"/>
+          <w:color w:val="CC7832"/>
+          <w:sz w:val="20"/>
+          <w:szCs w:val="20"/>
+          <w:lang w:eastAsia="en-GB"/>
+        </w:rPr>
+        <w:t xml:space="preserve">, </w:t>
+      </w:r>
+      <w:r>
+        <w:rPr>
+          <w:rFonts w:ascii="Courier New" w:eastAsia="Times New Roman" w:hAnsi="Courier New" w:cs="Courier New"/>
+          <w:color w:val="A9B7C6"/>
+          <w:sz w:val="20"/>
+          <w:szCs w:val="20"/>
+          <w:lang w:eastAsia="en-GB"/>
+        </w:rPr>
+        <w:t>payload={}):</w:t>
+      </w:r>
+      <w:r>
+        <w:rPr>
+          <w:rFonts w:ascii="Courier New" w:eastAsia="Times New Roman" w:hAnsi="Courier New" w:cs="Courier New"/>
+          <w:color w:val="A9B7C6"/>
+          <w:sz w:val="20"/>
+          <w:szCs w:val="20"/>
+          <w:lang w:eastAsia="en-GB"/>
+        </w:rPr>
+        <w:br/>
+        <w:t xml:space="preserve">    query_string = urlencode(payload</w:t>
+      </w:r>
+      <w:r>
+        <w:rPr>
+          <w:rFonts w:ascii="Courier New" w:eastAsia="Times New Roman" w:hAnsi="Courier New" w:cs="Courier New"/>
+          <w:color w:val="CC7832"/>
+          <w:sz w:val="20"/>
+          <w:szCs w:val="20"/>
+          <w:lang w:eastAsia="en-GB"/>
+        </w:rPr>
+        <w:t>, True</w:t>
+      </w:r>
+      <w:r>
+        <w:rPr>
+          <w:rFonts w:ascii="Courier New" w:eastAsia="Times New Roman" w:hAnsi="Courier New" w:cs="Courier New"/>
+          <w:color w:val="A9B7C6"/>
+          <w:sz w:val="20"/>
+          <w:szCs w:val="20"/>
+          <w:lang w:eastAsia="en-GB"/>
+        </w:rPr>
+        <w:t>)</w:t>
+      </w:r>
+      <w:r>
+        <w:rPr>
+          <w:rFonts w:ascii="Courier New" w:eastAsia="Times New Roman" w:hAnsi="Courier New" w:cs="Courier New"/>
+          <w:color w:val="A9B7C6"/>
+          <w:sz w:val="20"/>
+          <w:szCs w:val="20"/>
+          <w:lang w:eastAsia="en-GB"/>
+        </w:rPr>
+        <w:br/>
+        <w:t xml:space="preserve">    url = </w:t>
+      </w:r>
+      <w:r>
+        <w:rPr>
+          <w:rFonts w:ascii="Courier New" w:eastAsia="Times New Roman" w:hAnsi="Courier New" w:cs="Courier New"/>
+          <w:color w:val="94558D"/>
+          <w:sz w:val="20"/>
+          <w:szCs w:val="20"/>
+          <w:lang w:eastAsia="en-GB"/>
+        </w:rPr>
+        <w:t>self</w:t>
+      </w:r>
+      <w:r>
+        <w:rPr>
+          <w:rFonts w:ascii="Courier New" w:eastAsia="Times New Roman" w:hAnsi="Courier New" w:cs="Courier New"/>
+          <w:color w:val="A9B7C6"/>
+          <w:sz w:val="20"/>
+          <w:szCs w:val="20"/>
+          <w:lang w:eastAsia="en-GB"/>
+        </w:rPr>
+        <w:t>._base_url + url_path</w:t>
+      </w:r>
+      <w:r>
+        <w:rPr>
+          <w:rFonts w:ascii="Courier New" w:eastAsia="Times New Roman" w:hAnsi="Courier New" w:cs="Courier New"/>
+          <w:color w:val="A9B7C6"/>
+          <w:sz w:val="20"/>
+          <w:szCs w:val="20"/>
+          <w:lang w:eastAsia="en-GB"/>
+        </w:rPr>
+        <w:br/>
+        <w:t xml:space="preserve">    </w:t>
+      </w:r>
+      <w:r>
+        <w:rPr>
+          <w:rFonts w:ascii="Courier New" w:eastAsia="Times New Roman" w:hAnsi="Courier New" w:cs="Courier New"/>
+          <w:color w:val="CC7832"/>
+          <w:sz w:val="20"/>
+          <w:szCs w:val="20"/>
+          <w:lang w:eastAsia="en-GB"/>
+        </w:rPr>
+        <w:t xml:space="preserve">if </w:t>
+      </w:r>
+      <w:r>
+        <w:rPr>
+          <w:rFonts w:ascii="Courier New" w:eastAsia="Times New Roman" w:hAnsi="Courier New" w:cs="Courier New"/>
+          <w:color w:val="A9B7C6"/>
+          <w:sz w:val="20"/>
+          <w:szCs w:val="20"/>
+          <w:lang w:eastAsia="en-GB"/>
+        </w:rPr>
+        <w:t>query_string:</w:t>
+      </w:r>
+      <w:r>
+        <w:rPr>
+          <w:rFonts w:ascii="Courier New" w:eastAsia="Times New Roman" w:hAnsi="Courier New" w:cs="Courier New"/>
+          <w:color w:val="A9B7C6"/>
+          <w:sz w:val="20"/>
+          <w:szCs w:val="20"/>
+          <w:lang w:eastAsia="en-GB"/>
+        </w:rPr>
+        <w:br/>
+        <w:t xml:space="preserve">        url = url + </w:t>
+      </w:r>
+      <w:r>
+        <w:rPr>
+          <w:rFonts w:ascii="Courier New" w:eastAsia="Times New Roman" w:hAnsi="Courier New" w:cs="Courier New"/>
+          <w:color w:val="6A8759"/>
+          <w:sz w:val="20"/>
+          <w:szCs w:val="20"/>
+          <w:lang w:eastAsia="en-GB"/>
+        </w:rPr>
+        <w:t xml:space="preserve">'?' </w:t>
+      </w:r>
+      <w:r>
+        <w:rPr>
+          <w:rFonts w:ascii="Courier New" w:eastAsia="Times New Roman" w:hAnsi="Courier New" w:cs="Courier New"/>
+          <w:color w:val="A9B7C6"/>
+          <w:sz w:val="20"/>
+          <w:szCs w:val="20"/>
+          <w:lang w:eastAsia="en-GB"/>
+        </w:rPr>
+        <w:t>+ query_string</w:t>
+      </w:r>
+      <w:r>
+        <w:rPr>
+          <w:rFonts w:ascii="Courier New" w:eastAsia="Times New Roman" w:hAnsi="Courier New" w:cs="Courier New"/>
+          <w:color w:val="A9B7C6"/>
+          <w:sz w:val="20"/>
+          <w:szCs w:val="20"/>
+          <w:lang w:eastAsia="en-GB"/>
+        </w:rPr>
+        <w:br/>
+        <w:t xml:space="preserve">    </w:t>
+      </w:r>
+      <w:r>
+        <w:rPr>
+          <w:rFonts w:ascii="Courier New" w:eastAsia="Times New Roman" w:hAnsi="Courier New" w:cs="Courier New"/>
+          <w:color w:val="8888C6"/>
+          <w:sz w:val="20"/>
+          <w:szCs w:val="20"/>
+          <w:lang w:eastAsia="en-GB"/>
+        </w:rPr>
+        <w:t>print</w:t>
+      </w:r>
+      <w:r>
+        <w:rPr>
+          <w:rFonts w:ascii="Courier New" w:eastAsia="Times New Roman" w:hAnsi="Courier New" w:cs="Courier New"/>
+          <w:color w:val="A9B7C6"/>
+          <w:sz w:val="20"/>
+          <w:szCs w:val="20"/>
+          <w:lang w:eastAsia="en-GB"/>
+        </w:rPr>
+        <w:t>(</w:t>
+      </w:r>
+      <w:r>
+        <w:rPr>
+          <w:rFonts w:ascii="Courier New" w:eastAsia="Times New Roman" w:hAnsi="Courier New" w:cs="Courier New"/>
+          <w:color w:val="6A8759"/>
+          <w:sz w:val="20"/>
+          <w:szCs w:val="20"/>
+          <w:lang w:eastAsia="en-GB"/>
+        </w:rPr>
+        <w:t>'{}'</w:t>
+      </w:r>
+      <w:r>
+        <w:rPr>
+          <w:rFonts w:ascii="Courier New" w:eastAsia="Times New Roman" w:hAnsi="Courier New" w:cs="Courier New"/>
+          <w:color w:val="A9B7C6"/>
+          <w:sz w:val="20"/>
+          <w:szCs w:val="20"/>
+          <w:lang w:eastAsia="en-GB"/>
+        </w:rPr>
+        <w:t>.format(url))</w:t>
+      </w:r>
+      <w:r>
+        <w:rPr>
+          <w:rFonts w:ascii="Courier New" w:eastAsia="Times New Roman" w:hAnsi="Courier New" w:cs="Courier New"/>
+          <w:color w:val="A9B7C6"/>
+          <w:sz w:val="20"/>
+          <w:szCs w:val="20"/>
+          <w:lang w:eastAsia="en-GB"/>
+        </w:rPr>
+        <w:br/>
+        <w:t xml:space="preserve">    response = </w:t>
+      </w:r>
+      <w:r>
+        <w:rPr>
+          <w:rFonts w:ascii="Courier New" w:eastAsia="Times New Roman" w:hAnsi="Courier New" w:cs="Courier New"/>
+          <w:color w:val="94558D"/>
+          <w:sz w:val="20"/>
+          <w:szCs w:val="20"/>
+          <w:lang w:eastAsia="en-GB"/>
+        </w:rPr>
+        <w:t>self</w:t>
+      </w:r>
+      <w:r>
+        <w:rPr>
+          <w:rFonts w:ascii="Courier New" w:eastAsia="Times New Roman" w:hAnsi="Courier New" w:cs="Courier New"/>
+          <w:color w:val="A9B7C6"/>
+          <w:sz w:val="20"/>
+          <w:szCs w:val="20"/>
+          <w:lang w:eastAsia="en-GB"/>
+        </w:rPr>
+        <w:t>._dispatch_request(</w:t>
+      </w:r>
+      <w:r>
+        <w:rPr>
+          <w:rFonts w:ascii="Courier New" w:eastAsia="Times New Roman" w:hAnsi="Courier New" w:cs="Courier New"/>
+          <w:color w:val="6A8759"/>
+          <w:sz w:val="20"/>
+          <w:szCs w:val="20"/>
+          <w:lang w:eastAsia="en-GB"/>
+        </w:rPr>
+        <w:t>'GET'</w:t>
+      </w:r>
+      <w:r>
+        <w:rPr>
+          <w:rFonts w:ascii="Courier New" w:eastAsia="Times New Roman" w:hAnsi="Courier New" w:cs="Courier New"/>
+          <w:color w:val="A9B7C6"/>
+          <w:sz w:val="20"/>
+          <w:szCs w:val="20"/>
+          <w:lang w:eastAsia="en-GB"/>
+        </w:rPr>
+        <w:t>)(</w:t>
+      </w:r>
+      <w:r>
+        <w:rPr>
+          <w:rFonts w:ascii="Courier New" w:eastAsia="Times New Roman" w:hAnsi="Courier New" w:cs="Courier New"/>
+          <w:color w:val="AA4926"/>
+          <w:sz w:val="20"/>
+          <w:szCs w:val="20"/>
+          <w:lang w:eastAsia="en-GB"/>
+        </w:rPr>
+        <w:t>url</w:t>
+      </w:r>
+      <w:r>
+        <w:rPr>
+          <w:rFonts w:ascii="Courier New" w:eastAsia="Times New Roman" w:hAnsi="Courier New" w:cs="Courier New"/>
+          <w:color w:val="A9B7C6"/>
+          <w:sz w:val="20"/>
+          <w:szCs w:val="20"/>
+          <w:lang w:eastAsia="en-GB"/>
+        </w:rPr>
+        <w:t>=url)</w:t>
+      </w:r>
+      <w:r>
+        <w:rPr>
+          <w:rFonts w:ascii="Courier New" w:eastAsia="Times New Roman" w:hAnsi="Courier New" w:cs="Courier New"/>
+          <w:color w:val="A9B7C6"/>
+          <w:sz w:val="20"/>
+          <w:szCs w:val="20"/>
+          <w:lang w:eastAsia="en-GB"/>
+        </w:rPr>
+        <w:br/>
+        <w:t xml:space="preserve">    </w:t>
+      </w:r>
+      <w:r>
+        <w:rPr>
+          <w:rFonts w:ascii="Courier New" w:eastAsia="Times New Roman" w:hAnsi="Courier New" w:cs="Courier New"/>
+          <w:color w:val="CC7832"/>
+          <w:sz w:val="20"/>
+          <w:szCs w:val="20"/>
+          <w:lang w:eastAsia="en-GB"/>
+        </w:rPr>
+        <w:t xml:space="preserve">return </w:t>
+      </w:r>
+      <w:r>
+        <w:rPr>
+          <w:rFonts w:ascii="Courier New" w:eastAsia="Times New Roman" w:hAnsi="Courier New" w:cs="Courier New"/>
+          <w:color w:val="A9B7C6"/>
+          <w:sz w:val="20"/>
+          <w:szCs w:val="20"/>
+          <w:lang w:eastAsia="en-GB"/>
+        </w:rPr>
+        <w:t>response.json()</w:t>
+      </w:r>
+    </w:p>
+    <w:p>
+      <w:pPr>
+        <w:shd w:val="clear" w:color="auto" w:fill="2B2B2B"/>
+        <w:tabs>
+          <w:tab w:val="left" w:pos="916"/>
+          <w:tab w:val="left" w:pos="1832"/>
+          <w:tab w:val="left" w:pos="2748"/>
+          <w:tab w:val="left" w:pos="3664"/>
+          <w:tab w:val="left" w:pos="4580"/>
+          <w:tab w:val="left" w:pos="5496"/>
+          <w:tab w:val="left" w:pos="6412"/>
+          <w:tab w:val="left" w:pos="7328"/>
+          <w:tab w:val="left" w:pos="8244"/>
+          <w:tab w:val="left" w:pos="9160"/>
+          <w:tab w:val="left" w:pos="10076"/>
+          <w:tab w:val="left" w:pos="10992"/>
+          <w:tab w:val="left" w:pos="11908"/>
+          <w:tab w:val="left" w:pos="12824"/>
+          <w:tab w:val="left" w:pos="13740"/>
+          <w:tab w:val="left" w:pos="14656"/>
+        </w:tabs>
+        <w:rPr>
+          <w:rFonts w:ascii="Courier New" w:eastAsia="Times New Roman" w:hAnsi="Courier New" w:cs="Courier New"/>
+          <w:color w:val="A9B7C6"/>
+          <w:sz w:val="20"/>
+          <w:szCs w:val="20"/>
+          <w:lang w:eastAsia="en-GB"/>
+        </w:rPr>
+      </w:pPr>
     </w:p>
     <w:p>
       <w:pPr>

</xml_diff>